<commit_message>
Nome do Projeto +  business model canvas
</commit_message>
<xml_diff>
--- a/doc/Proposta_Projeto_Gonçalo_Diogo_Alberto.docx
+++ b/doc/Proposta_Projeto_Gonçalo_Diogo_Alberto.docx
@@ -127,33 +127,51 @@
       <w:pPr>
         <w:pStyle w:val="Subttulo"/>
         <w:rPr>
-          <w:rFonts w:ascii="Trebuchet MS" w:hAnsi="Trebuchet MS" w:cs="Helvetica"/>
-          <w:color w:val="000000"/>
-          <w:sz w:val="23"/>
-          <w:szCs w:val="23"/>
-        </w:rPr>
-      </w:pPr>
-      <w:r>
-        <w:rPr>
           <w:rFonts w:ascii="Trebuchet MS" w:hAnsi="Trebuchet MS" w:cs="Times"/>
           <w:i/>
         </w:rPr>
-        <w:t>Proposta de Projeto</w:t>
-      </w:r>
+      </w:pPr>
       <w:r>
         <w:rPr>
           <w:rFonts w:ascii="Trebuchet MS" w:hAnsi="Trebuchet MS" w:cs="Times"/>
           <w:i/>
         </w:rPr>
-        <w:t xml:space="preserve"> em</w:t>
+        <w:t>Proposta de Projeto</w:t>
       </w:r>
       <w:r>
         <w:rPr>
           <w:rFonts w:ascii="Trebuchet MS" w:hAnsi="Trebuchet MS" w:cs="Times"/>
           <w:i/>
         </w:rPr>
+        <w:t xml:space="preserve"> em</w:t>
+      </w:r>
+      <w:r>
+        <w:rPr>
+          <w:rFonts w:ascii="Trebuchet MS" w:hAnsi="Trebuchet MS" w:cs="Times"/>
+          <w:i/>
+        </w:rPr>
         <w:t xml:space="preserve"> Sistemas de Informação</w:t>
       </w:r>
+    </w:p>
+    <w:p>
+      <w:pPr>
+        <w:jc w:val="center"/>
+        <w:rPr>
+          <w:sz w:val="44"/>
+          <w:szCs w:val="44"/>
+        </w:rPr>
+      </w:pPr>
+      <w:proofErr w:type="spellStart"/>
+      <w:r>
+        <w:rPr>
+          <w:b/>
+          <w:bCs/>
+          <w:sz w:val="44"/>
+          <w:szCs w:val="44"/>
+        </w:rPr>
+        <w:t>HistoryCar</w:t>
+      </w:r>
+      <w:proofErr w:type="spellEnd"/>
     </w:p>
     <w:p>
       <w:pPr>
@@ -3810,7 +3828,6 @@
   <w:style w:type="character" w:default="1" w:styleId="Tipodeletrapredefinidodopargrafo">
     <w:name w:val="Default Paragraph Font"/>
     <w:uiPriority w:val="1"/>
-    <w:semiHidden/>
     <w:unhideWhenUsed/>
   </w:style>
   <w:style w:type="table" w:default="1" w:styleId="Tabelanormal">

</xml_diff>

<commit_message>
Cronograma e ppt de apresentação
Cronograma e ppt de apresentação
</commit_message>
<xml_diff>
--- a/doc/Proposta_Projeto_Gonçalo_Diogo_Alberto.docx
+++ b/doc/Proposta_Projeto_Gonçalo_Diogo_Alberto.docx
@@ -39,7 +39,7 @@
                     </pic:cNvPicPr>
                   </pic:nvPicPr>
                   <pic:blipFill>
-                    <a:blip r:embed="rId7">
+                    <a:blip r:embed="rId8">
                       <a:extLst>
                         <a:ext uri="{28A0092B-C50C-407E-A947-70E740481C1C}">
                           <a14:useLocalDpi xmlns:a14="http://schemas.microsoft.com/office/drawing/2010/main" val="0"/>
@@ -146,6 +146,82 @@
       </w:pPr>
       <w:r>
         <w:rPr>
+          <w:rFonts w:ascii="Carlito" w:hAnsi="Carlito" w:cs="Carlito"/>
+          <w:b/>
+          <w:noProof/>
+          <w:color w:val="1F4E79" w:themeColor="accent1" w:themeShade="80"/>
+          <w:sz w:val="28"/>
+          <w:szCs w:val="28"/>
+          <w:lang w:eastAsia="en-US"/>
+        </w:rPr>
+        <w:drawing>
+          <wp:anchor distT="0" distB="0" distL="114300" distR="114300" simplePos="0" relativeHeight="251659264" behindDoc="0" locked="0" layoutInCell="1" allowOverlap="1" wp14:anchorId="33221EB4" wp14:editId="1305E992">
+            <wp:simplePos x="0" y="0"/>
+            <wp:positionH relativeFrom="page">
+              <wp:align>center</wp:align>
+            </wp:positionH>
+            <wp:positionV relativeFrom="margin">
+              <wp:align>center</wp:align>
+            </wp:positionV>
+            <wp:extent cx="6790690" cy="3619500"/>
+            <wp:effectExtent l="0" t="0" r="0" b="0"/>
+            <wp:wrapSquare wrapText="bothSides"/>
+            <wp:docPr id="6" name="Imagem 5" descr="Grande plano de um logótipo&#10;&#10;Descrição gerada automaticamente">
+              <a:extLst xmlns:a="http://schemas.openxmlformats.org/drawingml/2006/main">
+                <a:ext uri="{FF2B5EF4-FFF2-40B4-BE49-F238E27FC236}">
+                  <a16:creationId xmlns:a16="http://schemas.microsoft.com/office/drawing/2014/main" id="{F1A8C364-94D4-4630-BAD0-78722F347055}"/>
+                </a:ext>
+              </a:extLst>
+            </wp:docPr>
+            <wp:cNvGraphicFramePr>
+              <a:graphicFrameLocks xmlns:a="http://schemas.openxmlformats.org/drawingml/2006/main" noChangeAspect="1"/>
+            </wp:cNvGraphicFramePr>
+            <a:graphic xmlns:a="http://schemas.openxmlformats.org/drawingml/2006/main">
+              <a:graphicData uri="http://schemas.openxmlformats.org/drawingml/2006/picture">
+                <pic:pic xmlns:pic="http://schemas.openxmlformats.org/drawingml/2006/picture">
+                  <pic:nvPicPr>
+                    <pic:cNvPr id="6" name="Imagem 5" descr="Grande plano de um logótipo&#10;&#10;Descrição gerada automaticamente">
+                      <a:extLst>
+                        <a:ext uri="{FF2B5EF4-FFF2-40B4-BE49-F238E27FC236}">
+                          <a16:creationId xmlns:a16="http://schemas.microsoft.com/office/drawing/2014/main" id="{F1A8C364-94D4-4630-BAD0-78722F347055}"/>
+                        </a:ext>
+                      </a:extLst>
+                    </pic:cNvPr>
+                    <pic:cNvPicPr>
+                      <a:picLocks noChangeAspect="1"/>
+                    </pic:cNvPicPr>
+                  </pic:nvPicPr>
+                  <pic:blipFill rotWithShape="1">
+                    <a:blip r:embed="rId9" cstate="hqprint">
+                      <a:extLst>
+                        <a:ext uri="{28A0092B-C50C-407E-A947-70E740481C1C}">
+                          <a14:useLocalDpi xmlns:a14="http://schemas.microsoft.com/office/drawing/2010/main" val="0"/>
+                        </a:ext>
+                      </a:extLst>
+                    </a:blip>
+                    <a:srcRect/>
+                    <a:stretch/>
+                  </pic:blipFill>
+                  <pic:spPr>
+                    <a:xfrm>
+                      <a:off x="0" y="0"/>
+                      <a:ext cx="6790690" cy="3619500"/>
+                    </a:xfrm>
+                    <a:prstGeom prst="rect">
+                      <a:avLst/>
+                    </a:prstGeom>
+                  </pic:spPr>
+                </pic:pic>
+              </a:graphicData>
+            </a:graphic>
+            <wp14:sizeRelV relativeFrom="margin">
+              <wp14:pctHeight>0</wp14:pctHeight>
+            </wp14:sizeRelV>
+          </wp:anchor>
+        </w:drawing>
+      </w:r>
+      <w:r>
+        <w:rPr>
           <w:b/>
           <w:bCs/>
           <w:sz w:val="44"/>
@@ -153,6 +229,17 @@
         </w:rPr>
         <w:t>HistoryCar</w:t>
       </w:r>
+    </w:p>
+    <w:p>
+      <w:pPr>
+        <w:jc w:val="center"/>
+        <w:rPr>
+          <w:b/>
+          <w:bCs/>
+          <w:sz w:val="44"/>
+          <w:szCs w:val="44"/>
+        </w:rPr>
+      </w:pPr>
     </w:p>
     <w:p>
       <w:pPr>
@@ -320,7 +407,7 @@
           <w:color w:val="1F4E79" w:themeColor="accent1" w:themeShade="80"/>
           <w:sz w:val="28"/>
           <w:szCs w:val="28"/>
-          <w:lang w:val="en-GB" w:eastAsia="en-US"/>
+          <w:lang w:eastAsia="en-US"/>
         </w:rPr>
       </w:pPr>
       <w:r>
@@ -330,7 +417,7 @@
           <w:color w:val="1F4E79" w:themeColor="accent1" w:themeShade="80"/>
           <w:sz w:val="28"/>
           <w:szCs w:val="28"/>
-          <w:lang w:val="en-GB" w:eastAsia="en-US"/>
+          <w:lang w:eastAsia="en-US"/>
         </w:rPr>
         <w:lastRenderedPageBreak/>
         <w:t>Descrição do Projeto</w:t>
@@ -353,19 +440,31 @@
         <w:rPr>
           <w:lang w:eastAsia="pt-PT"/>
         </w:rPr>
-        <w:t>O nosso projeto consiste num sistema de gestão de reparação de veículos, que consiste numa combinação de três componentes, sendo eles:</w:t>
-      </w:r>
-    </w:p>
-    <w:p>
-      <w:pPr>
+        <w:t xml:space="preserve">O nosso projeto consiste num sistema de gestão </w:t>
+      </w:r>
+      <w:r>
         <w:rPr>
           <w:lang w:eastAsia="pt-PT"/>
         </w:rPr>
-      </w:pPr>
+        <w:t>e</w:t>
+      </w:r>
       <w:r>
         <w:rPr>
           <w:lang w:eastAsia="pt-PT"/>
         </w:rPr>
+        <w:t xml:space="preserve"> reparação de veículos, que consiste numa combinação de três componentes, sendo eles:</w:t>
+      </w:r>
+    </w:p>
+    <w:p>
+      <w:pPr>
+        <w:rPr>
+          <w:lang w:eastAsia="pt-PT"/>
+        </w:rPr>
+      </w:pPr>
+      <w:r>
+        <w:rPr>
+          <w:lang w:eastAsia="pt-PT"/>
+        </w:rPr>
         <w:t>Um website, onde se fazem gestão de contas de utilizador, onde vão ser vistos/registados os veículos, o seu estado e as suas reparações.</w:t>
       </w:r>
     </w:p>
@@ -379,19 +478,91 @@
         <w:rPr>
           <w:lang w:eastAsia="pt-PT"/>
         </w:rPr>
-        <w:t>Uma aplicação, onde cada cliente tem listadas todas as reparações e os respetivos veículos e o colaborador/mecânico, inserindo o VIN do carro acede ao histórico de reparações e aos dados do respetivo carro.</w:t>
-      </w:r>
-    </w:p>
-    <w:p>
-      <w:pPr>
+        <w:t>Uma aplicação, onde cada cliente</w:t>
+      </w:r>
+      <w:r>
         <w:rPr>
           <w:lang w:eastAsia="pt-PT"/>
         </w:rPr>
-      </w:pPr>
+        <w:t>, iniciando sessão,</w:t>
+      </w:r>
       <w:r>
         <w:rPr>
           <w:lang w:eastAsia="pt-PT"/>
         </w:rPr>
+        <w:t xml:space="preserve"> tem listadas todas as reparações</w:t>
+      </w:r>
+      <w:r>
+        <w:rPr>
+          <w:lang w:eastAsia="pt-PT"/>
+        </w:rPr>
+        <w:t>, dados</w:t>
+      </w:r>
+      <w:r>
+        <w:rPr>
+          <w:lang w:eastAsia="pt-PT"/>
+        </w:rPr>
+        <w:t xml:space="preserve"> </w:t>
+      </w:r>
+      <w:r>
+        <w:rPr>
+          <w:lang w:eastAsia="pt-PT"/>
+        </w:rPr>
+        <w:t>d</w:t>
+      </w:r>
+      <w:r>
+        <w:rPr>
+          <w:lang w:eastAsia="pt-PT"/>
+        </w:rPr>
+        <w:t>os respetivos veículos e o colaborador/mecânico, inserindo o VIN d</w:t>
+      </w:r>
+      <w:r>
+        <w:rPr>
+          <w:lang w:eastAsia="pt-PT"/>
+        </w:rPr>
+        <w:t xml:space="preserve">e um </w:t>
+      </w:r>
+      <w:r>
+        <w:rPr>
+          <w:lang w:eastAsia="pt-PT"/>
+        </w:rPr>
+        <w:t>veículo</w:t>
+      </w:r>
+      <w:r>
+        <w:rPr>
+          <w:lang w:eastAsia="pt-PT"/>
+        </w:rPr>
+        <w:t xml:space="preserve"> </w:t>
+      </w:r>
+      <w:r>
+        <w:rPr>
+          <w:lang w:eastAsia="pt-PT"/>
+        </w:rPr>
+        <w:t xml:space="preserve">acede ao histórico de reparações e aos dados do respetivo </w:t>
+      </w:r>
+      <w:r>
+        <w:rPr>
+          <w:lang w:eastAsia="pt-PT"/>
+        </w:rPr>
+        <w:t>veículo</w:t>
+      </w:r>
+      <w:r>
+        <w:rPr>
+          <w:lang w:eastAsia="pt-PT"/>
+        </w:rPr>
+        <w:t>.</w:t>
+      </w:r>
+    </w:p>
+    <w:p>
+      <w:pPr>
+        <w:rPr>
+          <w:lang w:eastAsia="pt-PT"/>
+        </w:rPr>
+      </w:pPr>
+      <w:r>
+        <w:rPr>
+          <w:lang w:eastAsia="pt-PT"/>
+        </w:rPr>
         <w:t>Uma API, para ser possível fazer uma interligação de dados entre ambos os componentes referidos anteriormente.</w:t>
       </w:r>
     </w:p>
@@ -405,7 +576,25 @@
         <w:rPr>
           <w:lang w:eastAsia="pt-PT"/>
         </w:rPr>
-        <w:t>O objetivo, é que mesmo a nível internacional, se possam registar e verificar o histórico de reparações.</w:t>
+        <w:t>O objetivo, é que mesmo a nível internacional, se possam registar e verificar o histórico de reparações</w:t>
+      </w:r>
+      <w:r>
+        <w:rPr>
+          <w:lang w:eastAsia="pt-PT"/>
+        </w:rPr>
+        <w:t>, utilizando o VIN</w:t>
+      </w:r>
+      <w:r>
+        <w:rPr>
+          <w:lang w:eastAsia="pt-PT"/>
+        </w:rPr>
+        <w:t>.</w:t>
+      </w:r>
+      <w:r>
+        <w:rPr>
+          <w:lang w:eastAsia="pt-PT"/>
+        </w:rPr>
+        <w:t xml:space="preserve"> </w:t>
       </w:r>
     </w:p>
     <w:p>
@@ -718,10 +907,19 @@
         <w:t>nenhuma aplicação do género que tenha dados centralizados</w:t>
       </w:r>
       <w:r>
-        <w:t>, onde seja possível registar carros de todo o mundo</w:t>
+        <w:t xml:space="preserve">, onde seja possível registar </w:t>
+      </w:r>
+      <w:r>
+        <w:t>veículos</w:t>
+      </w:r>
+      <w:r>
+        <w:t xml:space="preserve"> de todo o mundo</w:t>
       </w:r>
       <w:r>
         <w:t>.</w:t>
+      </w:r>
+      <w:r>
+        <w:t xml:space="preserve"> O objetivo é que o nosso sistema seja multimarca e utilizado a nível internacional.</w:t>
       </w:r>
     </w:p>
     <w:p>
@@ -817,7 +1015,7 @@
           <w:color w:val="1F4E79" w:themeColor="accent1" w:themeShade="80"/>
           <w:sz w:val="28"/>
           <w:szCs w:val="28"/>
-          <w:lang w:val="en-GB" w:eastAsia="en-US"/>
+          <w:lang w:eastAsia="en-US"/>
         </w:rPr>
       </w:pPr>
       <w:r>
@@ -827,7 +1025,7 @@
           <w:color w:val="1F4E79" w:themeColor="accent1" w:themeShade="80"/>
           <w:sz w:val="28"/>
           <w:szCs w:val="28"/>
-          <w:lang w:val="en-GB" w:eastAsia="en-US"/>
+          <w:lang w:eastAsia="en-US"/>
         </w:rPr>
         <w:t>Atividades</w:t>
       </w:r>
@@ -838,7 +1036,7 @@
           <w:color w:val="1F4E79" w:themeColor="accent1" w:themeShade="80"/>
           <w:sz w:val="28"/>
           <w:szCs w:val="28"/>
-          <w:lang w:val="en-GB" w:eastAsia="en-US"/>
+          <w:lang w:eastAsia="en-US"/>
         </w:rPr>
         <w:t xml:space="preserve"> a Realizar</w:t>
       </w:r>
@@ -950,7 +1148,7 @@
           <w:sz w:val="20"/>
           <w:szCs w:val="20"/>
         </w:rPr>
-        <w:t>T2 – Análise do Mercado</w:t>
+        <w:t xml:space="preserve">T2 – Análise do Mercado </w:t>
       </w:r>
     </w:p>
     <w:p>
@@ -986,7 +1184,7 @@
           <w:sz w:val="20"/>
           <w:szCs w:val="20"/>
         </w:rPr>
-        <w:t>T3 – Realização de Mockups</w:t>
+        <w:t xml:space="preserve">T3 – Realização de Mockups </w:t>
       </w:r>
     </w:p>
     <w:p>
@@ -1022,7 +1220,7 @@
           <w:sz w:val="20"/>
           <w:szCs w:val="20"/>
         </w:rPr>
-        <w:t>T4 – Avaliação dos Mockups e Analisar o Design</w:t>
+        <w:t xml:space="preserve">T4 – Avaliação dos Mockups e Analisar o Design </w:t>
       </w:r>
     </w:p>
     <w:p>
@@ -1045,48 +1243,203 @@
         <w:autoSpaceDE w:val="0"/>
         <w:spacing w:after="0" w:line="360" w:lineRule="auto"/>
         <w:rPr>
+          <w:rFonts w:ascii="Trebuchet MS" w:eastAsia="Times" w:hAnsi="Trebuchet MS" w:cs="Times"/>
+          <w:color w:val="FF0000"/>
+          <w:sz w:val="20"/>
+          <w:szCs w:val="20"/>
+        </w:rPr>
+      </w:pPr>
+      <w:r>
+        <w:rPr>
+          <w:rFonts w:ascii="Trebuchet MS" w:eastAsia="Times" w:hAnsi="Trebuchet MS" w:cs="Times"/>
+          <w:color w:val="000000"/>
+          <w:sz w:val="20"/>
+          <w:szCs w:val="20"/>
+        </w:rPr>
+        <w:t xml:space="preserve">T5 – Desenvolvimento Programático do Projeto </w:t>
+      </w:r>
+    </w:p>
+    <w:p>
+      <w:pPr>
+        <w:widowControl w:val="0"/>
+        <w:tabs>
+          <w:tab w:val="left" w:pos="560"/>
+          <w:tab w:val="left" w:pos="1120"/>
+          <w:tab w:val="left" w:pos="1680"/>
+          <w:tab w:val="left" w:pos="2240"/>
+          <w:tab w:val="left" w:pos="2800"/>
+          <w:tab w:val="left" w:pos="3360"/>
+          <w:tab w:val="left" w:pos="3920"/>
+          <w:tab w:val="left" w:pos="4480"/>
+          <w:tab w:val="left" w:pos="5040"/>
+          <w:tab w:val="left" w:pos="5600"/>
+          <w:tab w:val="left" w:pos="6160"/>
+          <w:tab w:val="left" w:pos="6720"/>
+        </w:tabs>
+        <w:autoSpaceDE w:val="0"/>
+        <w:spacing w:after="0" w:line="360" w:lineRule="auto"/>
+        <w:rPr>
+          <w:rFonts w:ascii="Trebuchet MS" w:hAnsi="Trebuchet MS" w:cs="Helvetica"/>
+          <w:color w:val="FFC000"/>
+          <w:sz w:val="20"/>
+          <w:szCs w:val="20"/>
+        </w:rPr>
+      </w:pPr>
+      <w:r>
+        <w:rPr>
           <w:rFonts w:ascii="Trebuchet MS" w:hAnsi="Trebuchet MS" w:cs="Helvetica"/>
           <w:b/>
           <w:color w:val="000000"/>
           <w:sz w:val="20"/>
           <w:szCs w:val="20"/>
         </w:rPr>
-      </w:pPr>
-      <w:r>
+        <w:t>T6</w:t>
+      </w:r>
+      <w:r>
+        <w:rPr>
+          <w:rFonts w:ascii="Trebuchet MS" w:hAnsi="Trebuchet MS" w:cs="Helvetica"/>
+          <w:color w:val="000000"/>
+          <w:sz w:val="20"/>
+          <w:szCs w:val="20"/>
+        </w:rPr>
+        <w:t xml:space="preserve"> </w:t>
+      </w:r>
+      <w:r>
+        <w:rPr>
+          <w:rFonts w:ascii="Trebuchet MS" w:hAnsi="Trebuchet MS" w:cs="Helvetica"/>
+          <w:color w:val="000000"/>
+          <w:sz w:val="20"/>
+          <w:szCs w:val="20"/>
+        </w:rPr>
+        <w:t>–</w:t>
+      </w:r>
+      <w:r>
+        <w:rPr>
+          <w:rFonts w:ascii="Trebuchet MS" w:hAnsi="Trebuchet MS" w:cs="Helvetica"/>
+          <w:color w:val="000000"/>
+          <w:sz w:val="20"/>
+          <w:szCs w:val="20"/>
+        </w:rPr>
+        <w:t xml:space="preserve"> </w:t>
+      </w:r>
+      <w:r>
+        <w:rPr>
+          <w:rFonts w:ascii="Trebuchet MS" w:hAnsi="Trebuchet MS" w:cs="Helvetica"/>
+          <w:color w:val="000000"/>
+          <w:sz w:val="20"/>
+          <w:szCs w:val="20"/>
+        </w:rPr>
+        <w:t xml:space="preserve">Correções de Erros e Bugs </w:t>
+      </w:r>
+    </w:p>
+    <w:p>
+      <w:pPr>
+        <w:widowControl w:val="0"/>
+        <w:tabs>
+          <w:tab w:val="left" w:pos="560"/>
+          <w:tab w:val="left" w:pos="1120"/>
+          <w:tab w:val="left" w:pos="1680"/>
+          <w:tab w:val="left" w:pos="2240"/>
+          <w:tab w:val="left" w:pos="2800"/>
+          <w:tab w:val="left" w:pos="3360"/>
+          <w:tab w:val="left" w:pos="3920"/>
+          <w:tab w:val="left" w:pos="4480"/>
+          <w:tab w:val="left" w:pos="5040"/>
+          <w:tab w:val="left" w:pos="5600"/>
+          <w:tab w:val="left" w:pos="6160"/>
+          <w:tab w:val="left" w:pos="6720"/>
+        </w:tabs>
+        <w:autoSpaceDE w:val="0"/>
+        <w:spacing w:after="0" w:line="360" w:lineRule="auto"/>
+        <w:rPr>
+          <w:rFonts w:ascii="Trebuchet MS" w:hAnsi="Trebuchet MS" w:cs="Helvetica"/>
+          <w:color w:val="FFC000"/>
+          <w:sz w:val="20"/>
+          <w:szCs w:val="20"/>
+        </w:rPr>
+      </w:pPr>
+      <w:r>
+        <w:rPr>
+          <w:rFonts w:ascii="Trebuchet MS" w:hAnsi="Trebuchet MS" w:cs="Helvetica"/>
+          <w:b/>
+          <w:color w:val="000000"/>
+          <w:sz w:val="20"/>
+          <w:szCs w:val="20"/>
+        </w:rPr>
+        <w:t>T</w:t>
+      </w:r>
+      <w:r>
+        <w:rPr>
+          <w:rFonts w:ascii="Trebuchet MS" w:hAnsi="Trebuchet MS" w:cs="Helvetica"/>
+          <w:b/>
+          <w:color w:val="000000"/>
+          <w:sz w:val="20"/>
+          <w:szCs w:val="20"/>
+        </w:rPr>
+        <w:t>7</w:t>
+      </w:r>
+      <w:r>
+        <w:rPr>
+          <w:rFonts w:ascii="Trebuchet MS" w:hAnsi="Trebuchet MS" w:cs="Helvetica"/>
+          <w:color w:val="000000"/>
+          <w:sz w:val="20"/>
+          <w:szCs w:val="20"/>
+        </w:rPr>
+        <w:t xml:space="preserve"> - Escrita do relatório d</w:t>
+      </w:r>
+      <w:r>
+        <w:rPr>
+          <w:rFonts w:ascii="Trebuchet MS" w:hAnsi="Trebuchet MS" w:cs="Helvetica"/>
+          <w:color w:val="000000"/>
+          <w:sz w:val="20"/>
+          <w:szCs w:val="20"/>
+        </w:rPr>
+        <w:t>o</w:t>
+      </w:r>
+      <w:r>
+        <w:rPr>
+          <w:rFonts w:ascii="Trebuchet MS" w:hAnsi="Trebuchet MS" w:cs="Helvetica"/>
+          <w:color w:val="000000"/>
+          <w:sz w:val="20"/>
+          <w:szCs w:val="20"/>
+        </w:rPr>
+        <w:t xml:space="preserve"> projeto</w:t>
+      </w:r>
+      <w:r>
+        <w:rPr>
+          <w:rFonts w:ascii="Trebuchet MS" w:hAnsi="Trebuchet MS" w:cs="Helvetica"/>
+          <w:color w:val="000000"/>
+          <w:sz w:val="20"/>
+          <w:szCs w:val="20"/>
+        </w:rPr>
+        <w:t xml:space="preserve"> </w:t>
+      </w:r>
+    </w:p>
+    <w:p>
+      <w:pPr>
+        <w:widowControl w:val="0"/>
+        <w:tabs>
+          <w:tab w:val="left" w:pos="560"/>
+          <w:tab w:val="left" w:pos="1120"/>
+          <w:tab w:val="left" w:pos="1680"/>
+          <w:tab w:val="left" w:pos="2240"/>
+          <w:tab w:val="left" w:pos="2800"/>
+          <w:tab w:val="left" w:pos="3360"/>
+          <w:tab w:val="left" w:pos="3920"/>
+          <w:tab w:val="left" w:pos="4480"/>
+          <w:tab w:val="left" w:pos="5040"/>
+          <w:tab w:val="left" w:pos="5600"/>
+          <w:tab w:val="left" w:pos="6160"/>
+          <w:tab w:val="left" w:pos="6720"/>
+        </w:tabs>
+        <w:autoSpaceDE w:val="0"/>
+        <w:spacing w:after="0" w:line="360" w:lineRule="auto"/>
         <w:rPr>
           <w:rFonts w:ascii="Trebuchet MS" w:eastAsia="Times" w:hAnsi="Trebuchet MS" w:cs="Times"/>
           <w:color w:val="000000"/>
           <w:sz w:val="20"/>
           <w:szCs w:val="20"/>
         </w:rPr>
-        <w:t>T5 – Desenvolvimento Programático do Projeto</w:t>
-      </w:r>
-    </w:p>
-    <w:p>
-      <w:pPr>
-        <w:widowControl w:val="0"/>
-        <w:tabs>
-          <w:tab w:val="left" w:pos="560"/>
-          <w:tab w:val="left" w:pos="1120"/>
-          <w:tab w:val="left" w:pos="1680"/>
-          <w:tab w:val="left" w:pos="2240"/>
-          <w:tab w:val="left" w:pos="2800"/>
-          <w:tab w:val="left" w:pos="3360"/>
-          <w:tab w:val="left" w:pos="3920"/>
-          <w:tab w:val="left" w:pos="4480"/>
-          <w:tab w:val="left" w:pos="5040"/>
-          <w:tab w:val="left" w:pos="5600"/>
-          <w:tab w:val="left" w:pos="6160"/>
-          <w:tab w:val="left" w:pos="6720"/>
-        </w:tabs>
-        <w:autoSpaceDE w:val="0"/>
-        <w:spacing w:after="0" w:line="360" w:lineRule="auto"/>
-        <w:rPr>
-          <w:rFonts w:ascii="Trebuchet MS" w:hAnsi="Trebuchet MS" w:cs="Helvetica"/>
-          <w:color w:val="000000"/>
-          <w:sz w:val="20"/>
-          <w:szCs w:val="20"/>
-        </w:rPr>
       </w:pPr>
       <w:r>
         <w:rPr>
@@ -1096,16 +1449,53 @@
           <w:sz w:val="20"/>
           <w:szCs w:val="20"/>
         </w:rPr>
-        <w:t>T6</w:t>
-      </w:r>
-      <w:r>
-        <w:rPr>
-          <w:rFonts w:ascii="Trebuchet MS" w:hAnsi="Trebuchet MS" w:cs="Helvetica"/>
-          <w:color w:val="000000"/>
-          <w:sz w:val="20"/>
-          <w:szCs w:val="20"/>
-        </w:rPr>
-        <w:t xml:space="preserve"> - Escrita do relatório de projeto</w:t>
+        <w:t>T</w:t>
+      </w:r>
+      <w:r>
+        <w:rPr>
+          <w:rFonts w:ascii="Trebuchet MS" w:hAnsi="Trebuchet MS" w:cs="Helvetica"/>
+          <w:b/>
+          <w:color w:val="000000"/>
+          <w:sz w:val="20"/>
+          <w:szCs w:val="20"/>
+        </w:rPr>
+        <w:t>8</w:t>
+      </w:r>
+      <w:r>
+        <w:rPr>
+          <w:rFonts w:ascii="Trebuchet MS" w:hAnsi="Trebuchet MS" w:cs="Helvetica"/>
+          <w:color w:val="000000"/>
+          <w:sz w:val="20"/>
+          <w:szCs w:val="20"/>
+        </w:rPr>
+        <w:t xml:space="preserve"> </w:t>
+      </w:r>
+      <w:r>
+        <w:rPr>
+          <w:rFonts w:ascii="Trebuchet MS" w:hAnsi="Trebuchet MS" w:cs="Helvetica"/>
+          <w:color w:val="000000"/>
+          <w:sz w:val="20"/>
+          <w:szCs w:val="20"/>
+        </w:rPr>
+        <w:t>–</w:t>
+      </w:r>
+      <w:r>
+        <w:rPr>
+          <w:rFonts w:ascii="Trebuchet MS" w:hAnsi="Trebuchet MS" w:cs="Helvetica"/>
+          <w:color w:val="000000"/>
+          <w:sz w:val="20"/>
+          <w:szCs w:val="20"/>
+        </w:rPr>
+        <w:t xml:space="preserve"> </w:t>
+      </w:r>
+      <w:r>
+        <w:rPr>
+          <w:rFonts w:ascii="Trebuchet MS" w:hAnsi="Trebuchet MS" w:cs="Helvetica"/>
+          <w:color w:val="000000"/>
+          <w:sz w:val="20"/>
+          <w:szCs w:val="20"/>
+        </w:rPr>
+        <w:t>Entrega do Projeto</w:t>
       </w:r>
     </w:p>
     <w:p>
@@ -1175,7 +1565,7 @@
           <w:color w:val="1F4E79" w:themeColor="accent1" w:themeShade="80"/>
           <w:sz w:val="28"/>
           <w:szCs w:val="28"/>
-          <w:lang w:val="en-GB" w:eastAsia="en-US"/>
+          <w:lang w:eastAsia="en-US"/>
         </w:rPr>
       </w:pPr>
       <w:r>
@@ -1185,7 +1575,7 @@
           <w:color w:val="1F4E79" w:themeColor="accent1" w:themeShade="80"/>
           <w:sz w:val="28"/>
           <w:szCs w:val="28"/>
-          <w:lang w:val="en-GB" w:eastAsia="en-US"/>
+          <w:lang w:eastAsia="en-US"/>
         </w:rPr>
         <w:lastRenderedPageBreak/>
         <w:t>Identificação de Requisitos</w:t>
@@ -1315,7 +1705,28 @@
           <w:rFonts w:ascii="Trebuchet MS" w:hAnsi="Trebuchet MS" w:cs="Helvetica"/>
           <w:color w:val="000000"/>
         </w:rPr>
-        <w:t>No mínimo a aplicação deve ter entre 6 e 10 atividades;</w:t>
+        <w:t>A</w:t>
+      </w:r>
+      <w:r>
+        <w:rPr>
+          <w:rFonts w:ascii="Trebuchet MS" w:hAnsi="Trebuchet MS" w:cs="Helvetica"/>
+          <w:color w:val="000000"/>
+        </w:rPr>
+        <w:t xml:space="preserve"> aplicação deve ter entre 6 </w:t>
+      </w:r>
+      <w:r>
+        <w:rPr>
+          <w:rFonts w:ascii="Trebuchet MS" w:hAnsi="Trebuchet MS" w:cs="Helvetica"/>
+          <w:color w:val="000000"/>
+        </w:rPr>
+        <w:t>e</w:t>
+      </w:r>
+      <w:r>
+        <w:rPr>
+          <w:rFonts w:ascii="Trebuchet MS" w:hAnsi="Trebuchet MS" w:cs="Helvetica"/>
+          <w:color w:val="000000"/>
+        </w:rPr>
+        <w:t xml:space="preserve"> 10 atividades;</w:t>
       </w:r>
     </w:p>
     <w:p>
@@ -1500,42 +1911,7 @@
           <w:rFonts w:ascii="Trebuchet MS" w:hAnsi="Trebuchet MS" w:cs="Helvetica"/>
           <w:color w:val="000000"/>
         </w:rPr>
-        <w:t xml:space="preserve">A </w:t>
-      </w:r>
-      <w:r>
-        <w:rPr>
-          <w:rFonts w:ascii="Trebuchet MS" w:hAnsi="Trebuchet MS" w:cs="Helvetica"/>
-          <w:color w:val="000000"/>
-        </w:rPr>
-        <w:t>aplicação</w:t>
-      </w:r>
-      <w:r>
-        <w:rPr>
-          <w:rFonts w:ascii="Trebuchet MS" w:hAnsi="Trebuchet MS" w:cs="Helvetica"/>
-          <w:color w:val="000000"/>
-        </w:rPr>
-        <w:t xml:space="preserve"> deve ter uma taxa de falha inferior a </w:t>
-      </w:r>
-      <w:r>
-        <w:rPr>
-          <w:rFonts w:ascii="Trebuchet MS" w:hAnsi="Trebuchet MS" w:cs="Helvetica"/>
-          <w:color w:val="000000"/>
-        </w:rPr>
-        <w:t>2</w:t>
-      </w:r>
-      <w:r>
-        <w:rPr>
-          <w:rFonts w:ascii="Trebuchet MS" w:hAnsi="Trebuchet MS" w:cs="Helvetica"/>
-          <w:color w:val="000000"/>
-        </w:rPr>
-        <w:t>%</w:t>
-      </w:r>
-      <w:r>
-        <w:rPr>
-          <w:rFonts w:ascii="Trebuchet MS" w:hAnsi="Trebuchet MS" w:cs="Helvetica"/>
-          <w:color w:val="000000"/>
-        </w:rPr>
-        <w:t>;</w:t>
+        <w:t>A aplicação deve ter uma taxa de falha inferior a 2%;</w:t>
       </w:r>
     </w:p>
     <w:p>
@@ -1607,6 +1983,13 @@
         </w:rPr>
         <w:t>partir da versão 5.0</w:t>
       </w:r>
+      <w:r>
+        <w:rPr>
+          <w:rFonts w:ascii="Trebuchet MS" w:hAnsi="Trebuchet MS" w:cs="Helvetica"/>
+          <w:color w:val="000000"/>
+        </w:rPr>
+        <w:t>;</w:t>
+      </w:r>
     </w:p>
     <w:p>
       <w:pPr>
@@ -1642,7 +2025,21 @@
           <w:rFonts w:ascii="Trebuchet MS" w:hAnsi="Trebuchet MS" w:cs="Helvetica"/>
           <w:color w:val="000000"/>
         </w:rPr>
-        <w:t>Utilização da API, base de dados e ficheiros locais.</w:t>
+        <w:t>Utilização</w:t>
+      </w:r>
+      <w:r>
+        <w:rPr>
+          <w:rFonts w:ascii="Trebuchet MS" w:hAnsi="Trebuchet MS" w:cs="Helvetica"/>
+          <w:color w:val="000000"/>
+        </w:rPr>
+        <w:t xml:space="preserve"> obrigatória</w:t>
+      </w:r>
+      <w:r>
+        <w:rPr>
+          <w:rFonts w:ascii="Trebuchet MS" w:hAnsi="Trebuchet MS" w:cs="Helvetica"/>
+          <w:color w:val="000000"/>
+        </w:rPr>
+        <w:t xml:space="preserve"> da API, base de dados e ficheiros locais.</w:t>
       </w:r>
     </w:p>
     <w:p>
@@ -1815,7 +2212,14 @@
           <w:rFonts w:ascii="Trebuchet MS" w:hAnsi="Trebuchet MS" w:cs="Helvetica"/>
           <w:color w:val="000000"/>
         </w:rPr>
-        <w:t>A API deve ter uma taxa de falha inferior a 5%;</w:t>
+        <w:t>A API deve ter uma taxa de falha inferior a 5%</w:t>
+      </w:r>
+      <w:r>
+        <w:rPr>
+          <w:rFonts w:ascii="Trebuchet MS" w:hAnsi="Trebuchet MS" w:cs="Helvetica"/>
+          <w:color w:val="000000"/>
+        </w:rPr>
+        <w:t>.</w:t>
       </w:r>
     </w:p>
     <w:p>
@@ -1914,7 +2318,14 @@
           <w:rFonts w:ascii="Trebuchet MS" w:hAnsi="Trebuchet MS" w:cs="Helvetica"/>
           <w:color w:val="000000"/>
         </w:rPr>
-        <w:t>No mínimo a aplicação deve ter entre 6 e 10 atividades;</w:t>
+        <w:t>A plataforma web</w:t>
+      </w:r>
+      <w:r>
+        <w:rPr>
+          <w:rFonts w:ascii="Trebuchet MS" w:hAnsi="Trebuchet MS" w:cs="Helvetica"/>
+          <w:color w:val="000000"/>
+        </w:rPr>
+        <w:t xml:space="preserve"> deve ter entre 6 e 10 atividades;</w:t>
       </w:r>
     </w:p>
     <w:p>
@@ -2062,21 +2473,14 @@
           <w:rFonts w:ascii="Trebuchet MS" w:hAnsi="Trebuchet MS" w:cs="Helvetica"/>
           <w:color w:val="000000"/>
         </w:rPr>
-        <w:t>O site</w:t>
-      </w:r>
-      <w:r>
-        <w:rPr>
-          <w:rFonts w:ascii="Trebuchet MS" w:hAnsi="Trebuchet MS" w:cs="Helvetica"/>
-          <w:color w:val="000000"/>
-        </w:rPr>
-        <w:t xml:space="preserve"> deve correr em todos os </w:t>
-      </w:r>
-      <w:r>
-        <w:rPr>
-          <w:rFonts w:ascii="Trebuchet MS" w:hAnsi="Trebuchet MS" w:cs="Helvetica"/>
-          <w:color w:val="000000"/>
-        </w:rPr>
-        <w:t>browsers;</w:t>
+        <w:t xml:space="preserve">A plataforma web </w:t>
+      </w:r>
+      <w:r>
+        <w:rPr>
+          <w:rFonts w:ascii="Trebuchet MS" w:hAnsi="Trebuchet MS" w:cs="Helvetica"/>
+          <w:color w:val="000000"/>
+        </w:rPr>
+        <w:t>deve correr em todos os browsers;</w:t>
       </w:r>
     </w:p>
     <w:p>
@@ -2113,7 +2517,65 @@
           <w:rFonts w:ascii="Trebuchet MS" w:hAnsi="Trebuchet MS" w:cs="Helvetica"/>
           <w:color w:val="000000"/>
         </w:rPr>
-        <w:t>Utilização da API, base de dados e ficheiros locais.</w:t>
+        <w:t>A plataforma web deve ter uma taxa de falha inferior a 2%;</w:t>
+      </w:r>
+    </w:p>
+    <w:p>
+      <w:pPr>
+        <w:pStyle w:val="PargrafodaLista"/>
+        <w:widowControl w:val="0"/>
+        <w:numPr>
+          <w:ilvl w:val="0"/>
+          <w:numId w:val="5"/>
+        </w:numPr>
+        <w:tabs>
+          <w:tab w:val="left" w:pos="560"/>
+          <w:tab w:val="left" w:pos="1120"/>
+          <w:tab w:val="left" w:pos="1680"/>
+          <w:tab w:val="left" w:pos="2240"/>
+          <w:tab w:val="left" w:pos="2800"/>
+          <w:tab w:val="left" w:pos="3360"/>
+          <w:tab w:val="left" w:pos="3920"/>
+          <w:tab w:val="left" w:pos="4480"/>
+          <w:tab w:val="left" w:pos="5040"/>
+          <w:tab w:val="left" w:pos="5600"/>
+          <w:tab w:val="left" w:pos="6160"/>
+          <w:tab w:val="left" w:pos="6720"/>
+        </w:tabs>
+        <w:autoSpaceDE w:val="0"/>
+        <w:spacing w:after="0" w:line="240" w:lineRule="auto"/>
+        <w:rPr>
+          <w:rFonts w:ascii="Trebuchet MS" w:hAnsi="Trebuchet MS" w:cs="Helvetica"/>
+          <w:color w:val="000000"/>
+        </w:rPr>
+      </w:pPr>
+      <w:r>
+        <w:rPr>
+          <w:rFonts w:ascii="Trebuchet MS" w:hAnsi="Trebuchet MS" w:cs="Helvetica"/>
+          <w:color w:val="000000"/>
+        </w:rPr>
+        <w:t>Utilização</w:t>
+      </w:r>
+      <w:r>
+        <w:rPr>
+          <w:rFonts w:ascii="Trebuchet MS" w:hAnsi="Trebuchet MS" w:cs="Helvetica"/>
+          <w:color w:val="000000"/>
+        </w:rPr>
+        <w:t xml:space="preserve"> </w:t>
+      </w:r>
+      <w:r>
+        <w:rPr>
+          <w:rFonts w:ascii="Trebuchet MS" w:hAnsi="Trebuchet MS" w:cs="Helvetica"/>
+          <w:color w:val="000000"/>
+        </w:rPr>
+        <w:t>obrigatória</w:t>
+      </w:r>
+      <w:r>
+        <w:rPr>
+          <w:rFonts w:ascii="Trebuchet MS" w:hAnsi="Trebuchet MS" w:cs="Helvetica"/>
+          <w:color w:val="000000"/>
+        </w:rPr>
+        <w:t xml:space="preserve"> da API, base de dados e ficheiros locais.</w:t>
       </w:r>
     </w:p>
     <w:p>
@@ -2345,7 +2807,7 @@
           <w:color w:val="1F4E79" w:themeColor="accent1" w:themeShade="80"/>
           <w:sz w:val="28"/>
           <w:szCs w:val="28"/>
-          <w:lang w:val="en-GB" w:eastAsia="en-US"/>
+          <w:lang w:eastAsia="en-US"/>
         </w:rPr>
       </w:pPr>
       <w:r>
@@ -2355,9 +2817,31 @@
           <w:color w:val="1F4E79" w:themeColor="accent1" w:themeShade="80"/>
           <w:sz w:val="28"/>
           <w:szCs w:val="28"/>
-          <w:lang w:val="en-GB" w:eastAsia="en-US"/>
-        </w:rPr>
-        <w:t>Resultados esperados</w:t>
+          <w:lang w:eastAsia="en-US"/>
+        </w:rPr>
+        <w:t xml:space="preserve">Resultados </w:t>
+      </w:r>
+      <w:r>
+        <w:rPr>
+          <w:rFonts w:ascii="Carlito" w:hAnsi="Carlito" w:cs="Carlito"/>
+          <w:b/>
+          <w:color w:val="1F4E79" w:themeColor="accent1" w:themeShade="80"/>
+          <w:sz w:val="28"/>
+          <w:szCs w:val="28"/>
+          <w:lang w:eastAsia="en-US"/>
+        </w:rPr>
+        <w:t>E</w:t>
+      </w:r>
+      <w:r>
+        <w:rPr>
+          <w:rFonts w:ascii="Carlito" w:hAnsi="Carlito" w:cs="Carlito"/>
+          <w:b/>
+          <w:color w:val="1F4E79" w:themeColor="accent1" w:themeShade="80"/>
+          <w:sz w:val="28"/>
+          <w:szCs w:val="28"/>
+          <w:lang w:eastAsia="en-US"/>
+        </w:rPr>
+        <w:t>sperados</w:t>
       </w:r>
     </w:p>
     <w:p>
@@ -2501,69 +2985,6 @@
     </w:p>
     <w:p>
       <w:pPr>
-        <w:widowControl w:val="0"/>
-        <w:tabs>
-          <w:tab w:val="left" w:pos="560"/>
-          <w:tab w:val="left" w:pos="1120"/>
-          <w:tab w:val="left" w:pos="1680"/>
-          <w:tab w:val="left" w:pos="2240"/>
-          <w:tab w:val="left" w:pos="2800"/>
-          <w:tab w:val="left" w:pos="3360"/>
-          <w:tab w:val="left" w:pos="3920"/>
-          <w:tab w:val="left" w:pos="4480"/>
-          <w:tab w:val="left" w:pos="5040"/>
-          <w:tab w:val="left" w:pos="5600"/>
-          <w:tab w:val="left" w:pos="6160"/>
-          <w:tab w:val="left" w:pos="6720"/>
-        </w:tabs>
-        <w:autoSpaceDE w:val="0"/>
-        <w:spacing w:after="0"/>
-        <w:rPr>
-          <w:rFonts w:ascii="Trebuchet MS" w:eastAsia="Times" w:hAnsi="Trebuchet MS" w:cs="Times"/>
-          <w:color w:val="000000"/>
-          <w:lang w:val="en-US"/>
-        </w:rPr>
-      </w:pPr>
-    </w:p>
-    <w:p>
-      <w:pPr>
-        <w:widowControl w:val="0"/>
-        <w:tabs>
-          <w:tab w:val="left" w:pos="560"/>
-          <w:tab w:val="left" w:pos="1120"/>
-          <w:tab w:val="left" w:pos="1680"/>
-          <w:tab w:val="left" w:pos="2240"/>
-          <w:tab w:val="left" w:pos="2800"/>
-          <w:tab w:val="left" w:pos="3360"/>
-          <w:tab w:val="left" w:pos="3920"/>
-          <w:tab w:val="left" w:pos="4480"/>
-          <w:tab w:val="left" w:pos="5040"/>
-          <w:tab w:val="left" w:pos="5600"/>
-          <w:tab w:val="left" w:pos="6160"/>
-          <w:tab w:val="left" w:pos="6720"/>
-        </w:tabs>
-        <w:autoSpaceDE w:val="0"/>
-        <w:spacing w:after="0" w:line="360" w:lineRule="auto"/>
-        <w:ind w:left="360"/>
-        <w:rPr>
-          <w:rFonts w:ascii="Trebuchet MS" w:hAnsi="Trebuchet MS" w:cs="Helvetica"/>
-          <w:color w:val="000000"/>
-          <w:sz w:val="20"/>
-          <w:szCs w:val="20"/>
-        </w:rPr>
-      </w:pPr>
-      <w:r>
-        <w:rPr>
-          <w:rFonts w:ascii="Trebuchet MS" w:hAnsi="Trebuchet MS" w:cs="Helvetica"/>
-          <w:color w:val="000000"/>
-          <w:sz w:val="20"/>
-          <w:szCs w:val="20"/>
-        </w:rPr>
-        <w:t>Serviços</w:t>
-      </w:r>
-    </w:p>
-    <w:p>
-      <w:pPr>
         <w:pStyle w:val="PargrafodaLista"/>
         <w:widowControl w:val="0"/>
         <w:numPr>
@@ -2596,7 +3017,70 @@
           <w:rFonts w:ascii="Trebuchet MS" w:eastAsia="Times" w:hAnsi="Trebuchet MS" w:cs="Times"/>
           <w:color w:val="000000"/>
         </w:rPr>
-        <w:t>Concluir o projeto com sucesso;</w:t>
+        <w:t>Concluir a plataforma cumprindo todos os requisitos.</w:t>
+      </w:r>
+    </w:p>
+    <w:p>
+      <w:pPr>
+        <w:widowControl w:val="0"/>
+        <w:tabs>
+          <w:tab w:val="left" w:pos="560"/>
+          <w:tab w:val="left" w:pos="1120"/>
+          <w:tab w:val="left" w:pos="1680"/>
+          <w:tab w:val="left" w:pos="2240"/>
+          <w:tab w:val="left" w:pos="2800"/>
+          <w:tab w:val="left" w:pos="3360"/>
+          <w:tab w:val="left" w:pos="3920"/>
+          <w:tab w:val="left" w:pos="4480"/>
+          <w:tab w:val="left" w:pos="5040"/>
+          <w:tab w:val="left" w:pos="5600"/>
+          <w:tab w:val="left" w:pos="6160"/>
+          <w:tab w:val="left" w:pos="6720"/>
+        </w:tabs>
+        <w:autoSpaceDE w:val="0"/>
+        <w:spacing w:after="0"/>
+        <w:rPr>
+          <w:rFonts w:ascii="Trebuchet MS" w:eastAsia="Times" w:hAnsi="Trebuchet MS" w:cs="Times"/>
+          <w:color w:val="000000"/>
+          <w:lang w:val="en-US"/>
+        </w:rPr>
+      </w:pPr>
+    </w:p>
+    <w:p>
+      <w:pPr>
+        <w:widowControl w:val="0"/>
+        <w:tabs>
+          <w:tab w:val="left" w:pos="560"/>
+          <w:tab w:val="left" w:pos="1120"/>
+          <w:tab w:val="left" w:pos="1680"/>
+          <w:tab w:val="left" w:pos="2240"/>
+          <w:tab w:val="left" w:pos="2800"/>
+          <w:tab w:val="left" w:pos="3360"/>
+          <w:tab w:val="left" w:pos="3920"/>
+          <w:tab w:val="left" w:pos="4480"/>
+          <w:tab w:val="left" w:pos="5040"/>
+          <w:tab w:val="left" w:pos="5600"/>
+          <w:tab w:val="left" w:pos="6160"/>
+          <w:tab w:val="left" w:pos="6720"/>
+        </w:tabs>
+        <w:autoSpaceDE w:val="0"/>
+        <w:spacing w:after="0" w:line="360" w:lineRule="auto"/>
+        <w:ind w:left="360"/>
+        <w:rPr>
+          <w:rFonts w:ascii="Trebuchet MS" w:hAnsi="Trebuchet MS" w:cs="Helvetica"/>
+          <w:color w:val="000000"/>
+          <w:sz w:val="20"/>
+          <w:szCs w:val="20"/>
+        </w:rPr>
+      </w:pPr>
+      <w:r>
+        <w:rPr>
+          <w:rFonts w:ascii="Trebuchet MS" w:hAnsi="Trebuchet MS" w:cs="Helvetica"/>
+          <w:color w:val="000000"/>
+          <w:sz w:val="20"/>
+          <w:szCs w:val="20"/>
+        </w:rPr>
+        <w:t>Serviços</w:t>
       </w:r>
     </w:p>
     <w:p>
@@ -2633,72 +3117,7 @@
           <w:rFonts w:ascii="Trebuchet MS" w:eastAsia="Times" w:hAnsi="Trebuchet MS" w:cs="Times"/>
           <w:color w:val="000000"/>
         </w:rPr>
-        <w:t>Concluir o projeto com o mínimo de bugs possíveis;</w:t>
-      </w:r>
-    </w:p>
-    <w:p>
-      <w:pPr>
-        <w:widowControl w:val="0"/>
-        <w:tabs>
-          <w:tab w:val="left" w:pos="560"/>
-          <w:tab w:val="left" w:pos="1120"/>
-          <w:tab w:val="left" w:pos="1680"/>
-          <w:tab w:val="left" w:pos="2240"/>
-          <w:tab w:val="left" w:pos="2800"/>
-          <w:tab w:val="left" w:pos="3360"/>
-          <w:tab w:val="left" w:pos="3920"/>
-          <w:tab w:val="left" w:pos="4480"/>
-          <w:tab w:val="left" w:pos="5040"/>
-          <w:tab w:val="left" w:pos="5600"/>
-          <w:tab w:val="left" w:pos="6160"/>
-          <w:tab w:val="left" w:pos="6720"/>
-        </w:tabs>
-        <w:autoSpaceDE w:val="0"/>
-        <w:spacing w:after="0" w:line="360" w:lineRule="auto"/>
-        <w:ind w:left="360"/>
-        <w:rPr>
-          <w:rFonts w:ascii="Trebuchet MS" w:hAnsi="Trebuchet MS" w:cs="Helvetica"/>
-          <w:color w:val="000000"/>
-          <w:sz w:val="20"/>
-          <w:szCs w:val="20"/>
-        </w:rPr>
-      </w:pPr>
-    </w:p>
-    <w:p>
-      <w:pPr>
-        <w:widowControl w:val="0"/>
-        <w:tabs>
-          <w:tab w:val="left" w:pos="560"/>
-          <w:tab w:val="left" w:pos="1120"/>
-          <w:tab w:val="left" w:pos="1680"/>
-          <w:tab w:val="left" w:pos="2240"/>
-          <w:tab w:val="left" w:pos="2800"/>
-          <w:tab w:val="left" w:pos="3360"/>
-          <w:tab w:val="left" w:pos="3920"/>
-          <w:tab w:val="left" w:pos="4480"/>
-          <w:tab w:val="left" w:pos="5040"/>
-          <w:tab w:val="left" w:pos="5600"/>
-          <w:tab w:val="left" w:pos="6160"/>
-          <w:tab w:val="left" w:pos="6720"/>
-        </w:tabs>
-        <w:autoSpaceDE w:val="0"/>
-        <w:spacing w:after="0" w:line="360" w:lineRule="auto"/>
-        <w:ind w:left="360"/>
-        <w:rPr>
-          <w:rFonts w:ascii="Trebuchet MS" w:hAnsi="Trebuchet MS" w:cs="Helvetica"/>
-          <w:color w:val="000000"/>
-          <w:sz w:val="20"/>
-          <w:szCs w:val="20"/>
-        </w:rPr>
-      </w:pPr>
-      <w:r>
-        <w:rPr>
-          <w:rFonts w:ascii="Trebuchet MS" w:hAnsi="Trebuchet MS" w:cs="Helvetica"/>
-          <w:color w:val="000000"/>
-          <w:sz w:val="20"/>
-          <w:szCs w:val="20"/>
-        </w:rPr>
-        <w:t>App Cliente</w:t>
+        <w:t>Concluir o projeto com sucesso;</w:t>
       </w:r>
     </w:p>
     <w:p>
@@ -2735,7 +3154,7 @@
           <w:rFonts w:ascii="Trebuchet MS" w:eastAsia="Times" w:hAnsi="Trebuchet MS" w:cs="Times"/>
           <w:color w:val="000000"/>
         </w:rPr>
-        <w:t>Concluir o projeto com sucesso;</w:t>
+        <w:t>Concluir o projeto com o mínimo de bugs possíveis;</w:t>
       </w:r>
     </w:p>
     <w:p>
@@ -2772,8 +3191,35 @@
           <w:rFonts w:ascii="Trebuchet MS" w:eastAsia="Times" w:hAnsi="Trebuchet MS" w:cs="Times"/>
           <w:color w:val="000000"/>
         </w:rPr>
-        <w:t>Concluir o projeto com o mínimo de bugs possíveis;</w:t>
-      </w:r>
+        <w:t>Concluir a API cumprindo todos os requisitos.</w:t>
+      </w:r>
+    </w:p>
+    <w:p>
+      <w:pPr>
+        <w:widowControl w:val="0"/>
+        <w:tabs>
+          <w:tab w:val="left" w:pos="560"/>
+          <w:tab w:val="left" w:pos="1120"/>
+          <w:tab w:val="left" w:pos="1680"/>
+          <w:tab w:val="left" w:pos="2240"/>
+          <w:tab w:val="left" w:pos="2800"/>
+          <w:tab w:val="left" w:pos="3360"/>
+          <w:tab w:val="left" w:pos="3920"/>
+          <w:tab w:val="left" w:pos="4480"/>
+          <w:tab w:val="left" w:pos="5040"/>
+          <w:tab w:val="left" w:pos="5600"/>
+          <w:tab w:val="left" w:pos="6160"/>
+          <w:tab w:val="left" w:pos="6720"/>
+        </w:tabs>
+        <w:autoSpaceDE w:val="0"/>
+        <w:spacing w:after="0" w:line="360" w:lineRule="auto"/>
+        <w:rPr>
+          <w:rFonts w:ascii="Trebuchet MS" w:hAnsi="Trebuchet MS" w:cs="Helvetica"/>
+          <w:color w:val="000000"/>
+          <w:sz w:val="20"/>
+          <w:szCs w:val="20"/>
+        </w:rPr>
+      </w:pPr>
     </w:p>
     <w:p>
       <w:pPr>
@@ -2802,51 +3248,14 @@
           <w:szCs w:val="20"/>
         </w:rPr>
       </w:pPr>
-    </w:p>
-    <w:p>
-      <w:pPr>
-        <w:widowControl w:val="0"/>
-        <w:tabs>
-          <w:tab w:val="left" w:pos="560"/>
-          <w:tab w:val="left" w:pos="1120"/>
-          <w:tab w:val="left" w:pos="1680"/>
-          <w:tab w:val="left" w:pos="2240"/>
-          <w:tab w:val="left" w:pos="2800"/>
-          <w:tab w:val="left" w:pos="3360"/>
-          <w:tab w:val="left" w:pos="3920"/>
-          <w:tab w:val="left" w:pos="4480"/>
-          <w:tab w:val="left" w:pos="5040"/>
-          <w:tab w:val="left" w:pos="5600"/>
-          <w:tab w:val="left" w:pos="6160"/>
-          <w:tab w:val="left" w:pos="6720"/>
-        </w:tabs>
-        <w:autoSpaceDE w:val="0"/>
-        <w:spacing w:after="0" w:line="360" w:lineRule="auto"/>
-        <w:ind w:left="360"/>
-        <w:rPr>
-          <w:rFonts w:ascii="Trebuchet MS" w:hAnsi="Trebuchet MS" w:cs="Helvetica"/>
-          <w:color w:val="000000"/>
-          <w:sz w:val="20"/>
-          <w:szCs w:val="20"/>
-        </w:rPr>
-      </w:pPr>
-      <w:r>
-        <w:rPr>
-          <w:rFonts w:ascii="Trebuchet MS" w:hAnsi="Trebuchet MS" w:cs="Helvetica"/>
-          <w:color w:val="000000"/>
-          <w:sz w:val="20"/>
-          <w:szCs w:val="20"/>
-        </w:rPr>
-        <w:t>R</w:t>
-      </w:r>
-      <w:r>
-        <w:rPr>
-          <w:rFonts w:ascii="Trebuchet MS" w:hAnsi="Trebuchet MS" w:cs="Helvetica"/>
-          <w:color w:val="000000"/>
-          <w:sz w:val="20"/>
-          <w:szCs w:val="20"/>
-        </w:rPr>
-        <w:t>elatório de projeto.</w:t>
+      <w:r>
+        <w:rPr>
+          <w:rFonts w:ascii="Trebuchet MS" w:hAnsi="Trebuchet MS" w:cs="Helvetica"/>
+          <w:color w:val="000000"/>
+          <w:sz w:val="20"/>
+          <w:szCs w:val="20"/>
+        </w:rPr>
+        <w:t>App Cliente</w:t>
       </w:r>
     </w:p>
     <w:p>
@@ -2883,22 +3292,109 @@
           <w:rFonts w:ascii="Trebuchet MS" w:eastAsia="Times" w:hAnsi="Trebuchet MS" w:cs="Times"/>
           <w:color w:val="000000"/>
         </w:rPr>
-        <w:t xml:space="preserve">Concluir o </w:t>
-      </w:r>
-      <w:r>
+        <w:t>Concluir o projeto com sucesso;</w:t>
+      </w:r>
+    </w:p>
+    <w:p>
+      <w:pPr>
+        <w:pStyle w:val="PargrafodaLista"/>
+        <w:widowControl w:val="0"/>
+        <w:numPr>
+          <w:ilvl w:val="0"/>
+          <w:numId w:val="5"/>
+        </w:numPr>
+        <w:tabs>
+          <w:tab w:val="left" w:pos="560"/>
+          <w:tab w:val="left" w:pos="1120"/>
+          <w:tab w:val="left" w:pos="1680"/>
+          <w:tab w:val="left" w:pos="2240"/>
+          <w:tab w:val="left" w:pos="2800"/>
+          <w:tab w:val="left" w:pos="3360"/>
+          <w:tab w:val="left" w:pos="3920"/>
+          <w:tab w:val="left" w:pos="4480"/>
+          <w:tab w:val="left" w:pos="5040"/>
+          <w:tab w:val="left" w:pos="5600"/>
+          <w:tab w:val="left" w:pos="6160"/>
+          <w:tab w:val="left" w:pos="6720"/>
+        </w:tabs>
+        <w:autoSpaceDE w:val="0"/>
+        <w:spacing w:after="0"/>
         <w:rPr>
           <w:rFonts w:ascii="Trebuchet MS" w:eastAsia="Times" w:hAnsi="Trebuchet MS" w:cs="Times"/>
           <w:color w:val="000000"/>
         </w:rPr>
-        <w:t>relatório</w:t>
-      </w:r>
+      </w:pPr>
       <w:r>
         <w:rPr>
           <w:rFonts w:ascii="Trebuchet MS" w:eastAsia="Times" w:hAnsi="Trebuchet MS" w:cs="Times"/>
           <w:color w:val="000000"/>
         </w:rPr>
-        <w:t xml:space="preserve"> com sucesso;</w:t>
-      </w:r>
+        <w:t>Concluir o projeto com o mínimo de bugs possíveis;</w:t>
+      </w:r>
+    </w:p>
+    <w:p>
+      <w:pPr>
+        <w:pStyle w:val="PargrafodaLista"/>
+        <w:widowControl w:val="0"/>
+        <w:numPr>
+          <w:ilvl w:val="0"/>
+          <w:numId w:val="5"/>
+        </w:numPr>
+        <w:tabs>
+          <w:tab w:val="left" w:pos="560"/>
+          <w:tab w:val="left" w:pos="1120"/>
+          <w:tab w:val="left" w:pos="1680"/>
+          <w:tab w:val="left" w:pos="2240"/>
+          <w:tab w:val="left" w:pos="2800"/>
+          <w:tab w:val="left" w:pos="3360"/>
+          <w:tab w:val="left" w:pos="3920"/>
+          <w:tab w:val="left" w:pos="4480"/>
+          <w:tab w:val="left" w:pos="5040"/>
+          <w:tab w:val="left" w:pos="5600"/>
+          <w:tab w:val="left" w:pos="6160"/>
+          <w:tab w:val="left" w:pos="6720"/>
+        </w:tabs>
+        <w:autoSpaceDE w:val="0"/>
+        <w:spacing w:after="0"/>
+        <w:rPr>
+          <w:rFonts w:ascii="Trebuchet MS" w:eastAsia="Times" w:hAnsi="Trebuchet MS" w:cs="Times"/>
+          <w:color w:val="000000"/>
+        </w:rPr>
+      </w:pPr>
+      <w:r>
+        <w:rPr>
+          <w:rFonts w:ascii="Trebuchet MS" w:eastAsia="Times" w:hAnsi="Trebuchet MS" w:cs="Times"/>
+          <w:color w:val="000000"/>
+        </w:rPr>
+        <w:t>Concluir a App Cliente cumprindo todos os requisitos.</w:t>
+      </w:r>
+    </w:p>
+    <w:p>
+      <w:pPr>
+        <w:widowControl w:val="0"/>
+        <w:tabs>
+          <w:tab w:val="left" w:pos="560"/>
+          <w:tab w:val="left" w:pos="1120"/>
+          <w:tab w:val="left" w:pos="1680"/>
+          <w:tab w:val="left" w:pos="2240"/>
+          <w:tab w:val="left" w:pos="2800"/>
+          <w:tab w:val="left" w:pos="3360"/>
+          <w:tab w:val="left" w:pos="3920"/>
+          <w:tab w:val="left" w:pos="4480"/>
+          <w:tab w:val="left" w:pos="5040"/>
+          <w:tab w:val="left" w:pos="5600"/>
+          <w:tab w:val="left" w:pos="6160"/>
+          <w:tab w:val="left" w:pos="6720"/>
+        </w:tabs>
+        <w:autoSpaceDE w:val="0"/>
+        <w:spacing w:after="0" w:line="360" w:lineRule="auto"/>
+        <w:rPr>
+          <w:rFonts w:ascii="Trebuchet MS" w:hAnsi="Trebuchet MS" w:cs="Helvetica"/>
+          <w:color w:val="000000"/>
+          <w:sz w:val="20"/>
+          <w:szCs w:val="20"/>
+        </w:rPr>
+      </w:pPr>
     </w:p>
     <w:p>
       <w:pPr>
@@ -2927,6 +3423,82 @@
           <w:szCs w:val="20"/>
         </w:rPr>
       </w:pPr>
+      <w:r>
+        <w:rPr>
+          <w:rFonts w:ascii="Trebuchet MS" w:hAnsi="Trebuchet MS" w:cs="Helvetica"/>
+          <w:color w:val="000000"/>
+          <w:sz w:val="20"/>
+          <w:szCs w:val="20"/>
+        </w:rPr>
+        <w:t>R</w:t>
+      </w:r>
+      <w:r>
+        <w:rPr>
+          <w:rFonts w:ascii="Trebuchet MS" w:hAnsi="Trebuchet MS" w:cs="Helvetica"/>
+          <w:color w:val="000000"/>
+          <w:sz w:val="20"/>
+          <w:szCs w:val="20"/>
+        </w:rPr>
+        <w:t>elatório de projeto.</w:t>
+      </w:r>
+    </w:p>
+    <w:p>
+      <w:pPr>
+        <w:pStyle w:val="PargrafodaLista"/>
+        <w:widowControl w:val="0"/>
+        <w:numPr>
+          <w:ilvl w:val="0"/>
+          <w:numId w:val="5"/>
+        </w:numPr>
+        <w:tabs>
+          <w:tab w:val="left" w:pos="560"/>
+          <w:tab w:val="left" w:pos="1120"/>
+          <w:tab w:val="left" w:pos="1680"/>
+          <w:tab w:val="left" w:pos="2240"/>
+          <w:tab w:val="left" w:pos="2800"/>
+          <w:tab w:val="left" w:pos="3360"/>
+          <w:tab w:val="left" w:pos="3920"/>
+          <w:tab w:val="left" w:pos="4480"/>
+          <w:tab w:val="left" w:pos="5040"/>
+          <w:tab w:val="left" w:pos="5600"/>
+          <w:tab w:val="left" w:pos="6160"/>
+          <w:tab w:val="left" w:pos="6720"/>
+        </w:tabs>
+        <w:autoSpaceDE w:val="0"/>
+        <w:spacing w:after="0"/>
+        <w:rPr>
+          <w:rFonts w:ascii="Trebuchet MS" w:eastAsia="Times" w:hAnsi="Trebuchet MS" w:cs="Times"/>
+          <w:color w:val="000000"/>
+        </w:rPr>
+      </w:pPr>
+      <w:r>
+        <w:rPr>
+          <w:rFonts w:ascii="Trebuchet MS" w:eastAsia="Times" w:hAnsi="Trebuchet MS" w:cs="Times"/>
+          <w:color w:val="000000"/>
+        </w:rPr>
+        <w:t xml:space="preserve">Concluir o </w:t>
+      </w:r>
+      <w:r>
+        <w:rPr>
+          <w:rFonts w:ascii="Trebuchet MS" w:eastAsia="Times" w:hAnsi="Trebuchet MS" w:cs="Times"/>
+          <w:color w:val="000000"/>
+        </w:rPr>
+        <w:t>relatório</w:t>
+      </w:r>
+      <w:r>
+        <w:rPr>
+          <w:rFonts w:ascii="Trebuchet MS" w:eastAsia="Times" w:hAnsi="Trebuchet MS" w:cs="Times"/>
+          <w:color w:val="000000"/>
+        </w:rPr>
+        <w:t xml:space="preserve"> com sucesso</w:t>
+      </w:r>
+      <w:r>
+        <w:rPr>
+          <w:rFonts w:ascii="Trebuchet MS" w:eastAsia="Times" w:hAnsi="Trebuchet MS" w:cs="Times"/>
+          <w:color w:val="000000"/>
+        </w:rPr>
+        <w:t>.</w:t>
+      </w:r>
     </w:p>
     <w:p>
       <w:pPr>
@@ -2947,6 +3519,34 @@
         </w:tabs>
         <w:autoSpaceDE w:val="0"/>
         <w:spacing w:after="0" w:line="360" w:lineRule="auto"/>
+        <w:ind w:left="360"/>
+        <w:rPr>
+          <w:rFonts w:ascii="Trebuchet MS" w:hAnsi="Trebuchet MS" w:cs="Helvetica"/>
+          <w:color w:val="000000"/>
+          <w:sz w:val="20"/>
+          <w:szCs w:val="20"/>
+        </w:rPr>
+      </w:pPr>
+    </w:p>
+    <w:p>
+      <w:pPr>
+        <w:widowControl w:val="0"/>
+        <w:tabs>
+          <w:tab w:val="left" w:pos="560"/>
+          <w:tab w:val="left" w:pos="1120"/>
+          <w:tab w:val="left" w:pos="1680"/>
+          <w:tab w:val="left" w:pos="2240"/>
+          <w:tab w:val="left" w:pos="2800"/>
+          <w:tab w:val="left" w:pos="3360"/>
+          <w:tab w:val="left" w:pos="3920"/>
+          <w:tab w:val="left" w:pos="4480"/>
+          <w:tab w:val="left" w:pos="5040"/>
+          <w:tab w:val="left" w:pos="5600"/>
+          <w:tab w:val="left" w:pos="6160"/>
+          <w:tab w:val="left" w:pos="6720"/>
+        </w:tabs>
+        <w:autoSpaceDE w:val="0"/>
+        <w:spacing w:after="0" w:line="360" w:lineRule="auto"/>
         <w:rPr>
           <w:rFonts w:ascii="Trebuchet MS" w:hAnsi="Trebuchet MS" w:cs="Helvetica"/>
           <w:color w:val="000000"/>
@@ -2958,23 +3558,9 @@
     </w:p>
     <w:p>
       <w:pPr>
-        <w:widowControl w:val="0"/>
-        <w:tabs>
-          <w:tab w:val="left" w:pos="560"/>
-          <w:tab w:val="left" w:pos="1120"/>
-          <w:tab w:val="left" w:pos="1680"/>
-          <w:tab w:val="left" w:pos="2240"/>
-          <w:tab w:val="left" w:pos="2800"/>
-          <w:tab w:val="left" w:pos="3360"/>
-          <w:tab w:val="left" w:pos="3920"/>
-          <w:tab w:val="left" w:pos="4480"/>
-          <w:tab w:val="left" w:pos="5040"/>
-          <w:tab w:val="left" w:pos="5600"/>
-          <w:tab w:val="left" w:pos="6160"/>
-          <w:tab w:val="left" w:pos="6720"/>
-        </w:tabs>
-        <w:autoSpaceDE w:val="0"/>
-        <w:spacing w:after="0" w:line="360" w:lineRule="auto"/>
+        <w:suppressAutoHyphens w:val="0"/>
+        <w:spacing w:after="0" w:line="240" w:lineRule="auto"/>
+        <w:jc w:val="left"/>
         <w:rPr>
           <w:rFonts w:ascii="Trebuchet MS" w:hAnsi="Trebuchet MS" w:cs="Helvetica"/>
           <w:color w:val="000000"/>
@@ -2983,6 +3569,16 @@
           <w:lang w:val="en-US"/>
         </w:rPr>
       </w:pPr>
+      <w:r>
+        <w:rPr>
+          <w:rFonts w:ascii="Trebuchet MS" w:hAnsi="Trebuchet MS" w:cs="Helvetica"/>
+          <w:color w:val="000000"/>
+          <w:sz w:val="20"/>
+          <w:szCs w:val="20"/>
+          <w:lang w:val="en-US"/>
+        </w:rPr>
+        <w:br w:type="page"/>
+      </w:r>
     </w:p>
     <w:p>
       <w:pPr>
@@ -3002,7 +3598,7 @@
           <w:color w:val="1F4E79" w:themeColor="accent1" w:themeShade="80"/>
           <w:sz w:val="28"/>
           <w:szCs w:val="28"/>
-          <w:lang w:val="en-GB" w:eastAsia="en-US"/>
+          <w:lang w:eastAsia="en-US"/>
         </w:rPr>
       </w:pPr>
       <w:r>
@@ -3012,8 +3608,9 @@
           <w:color w:val="1F4E79" w:themeColor="accent1" w:themeShade="80"/>
           <w:sz w:val="28"/>
           <w:szCs w:val="28"/>
-          <w:lang w:val="en-GB" w:eastAsia="en-US"/>
-        </w:rPr>
+          <w:lang w:eastAsia="en-US"/>
+        </w:rPr>
+        <w:lastRenderedPageBreak/>
         <w:t>Cronograma</w:t>
       </w:r>
     </w:p>
@@ -3264,29 +3861,28 @@
         <w:autoSpaceDE w:val="0"/>
         <w:spacing w:after="0" w:line="360" w:lineRule="auto"/>
         <w:rPr>
-          <w:rFonts w:ascii="Trebuchet MS" w:hAnsi="Trebuchet MS" w:cs="Helvetica"/>
-          <w:b/>
-          <w:color w:val="000000"/>
-          <w:sz w:val="20"/>
-          <w:szCs w:val="20"/>
-        </w:rPr>
-      </w:pPr>
-      <w:r>
-        <w:rPr>
-          <w:rFonts w:ascii="Trebuchet MS" w:eastAsia="Times" w:hAnsi="Trebuchet MS" w:cs="Times"/>
-          <w:color w:val="000000"/>
-          <w:sz w:val="20"/>
-          <w:szCs w:val="20"/>
-        </w:rPr>
-        <w:t xml:space="preserve">T5 – Desenvolvimento Programático do Projeto – </w:t>
-      </w:r>
-      <w:r>
-        <w:rPr>
           <w:rFonts w:ascii="Trebuchet MS" w:eastAsia="Times" w:hAnsi="Trebuchet MS" w:cs="Times"/>
           <w:color w:val="FF0000"/>
           <w:sz w:val="20"/>
           <w:szCs w:val="20"/>
         </w:rPr>
+      </w:pPr>
+      <w:r>
+        <w:rPr>
+          <w:rFonts w:ascii="Trebuchet MS" w:eastAsia="Times" w:hAnsi="Trebuchet MS" w:cs="Times"/>
+          <w:color w:val="000000"/>
+          <w:sz w:val="20"/>
+          <w:szCs w:val="20"/>
+        </w:rPr>
+        <w:t xml:space="preserve">T5 – Desenvolvimento Programático do Projeto – </w:t>
+      </w:r>
+      <w:r>
+        <w:rPr>
+          <w:rFonts w:ascii="Trebuchet MS" w:eastAsia="Times" w:hAnsi="Trebuchet MS" w:cs="Times"/>
+          <w:color w:val="FF0000"/>
+          <w:sz w:val="20"/>
+          <w:szCs w:val="20"/>
+        </w:rPr>
         <w:t>2 Meses</w:t>
       </w:r>
     </w:p>
@@ -3311,7 +3907,7 @@
         <w:spacing w:after="0" w:line="360" w:lineRule="auto"/>
         <w:rPr>
           <w:rFonts w:ascii="Trebuchet MS" w:hAnsi="Trebuchet MS" w:cs="Helvetica"/>
-          <w:color w:val="000000"/>
+          <w:color w:val="FFC000"/>
           <w:sz w:val="20"/>
           <w:szCs w:val="20"/>
         </w:rPr>
@@ -3333,7 +3929,117 @@
           <w:sz w:val="20"/>
           <w:szCs w:val="20"/>
         </w:rPr>
-        <w:t xml:space="preserve"> - Escrita do relatório de projeto</w:t>
+        <w:t xml:space="preserve"> </w:t>
+      </w:r>
+      <w:r>
+        <w:rPr>
+          <w:rFonts w:ascii="Trebuchet MS" w:hAnsi="Trebuchet MS" w:cs="Helvetica"/>
+          <w:color w:val="000000"/>
+          <w:sz w:val="20"/>
+          <w:szCs w:val="20"/>
+        </w:rPr>
+        <w:t>–</w:t>
+      </w:r>
+      <w:r>
+        <w:rPr>
+          <w:rFonts w:ascii="Trebuchet MS" w:hAnsi="Trebuchet MS" w:cs="Helvetica"/>
+          <w:color w:val="000000"/>
+          <w:sz w:val="20"/>
+          <w:szCs w:val="20"/>
+        </w:rPr>
+        <w:t xml:space="preserve"> </w:t>
+      </w:r>
+      <w:r>
+        <w:rPr>
+          <w:rFonts w:ascii="Trebuchet MS" w:hAnsi="Trebuchet MS" w:cs="Helvetica"/>
+          <w:color w:val="000000"/>
+          <w:sz w:val="20"/>
+          <w:szCs w:val="20"/>
+        </w:rPr>
+        <w:t xml:space="preserve">Correções de Erros e Bugs – </w:t>
+      </w:r>
+      <w:r>
+        <w:rPr>
+          <w:rFonts w:ascii="Trebuchet MS" w:hAnsi="Trebuchet MS" w:cs="Helvetica"/>
+          <w:color w:val="FFC000"/>
+          <w:sz w:val="20"/>
+          <w:szCs w:val="20"/>
+        </w:rPr>
+        <w:t>2 Semanas</w:t>
+      </w:r>
+    </w:p>
+    <w:p>
+      <w:pPr>
+        <w:widowControl w:val="0"/>
+        <w:tabs>
+          <w:tab w:val="left" w:pos="560"/>
+          <w:tab w:val="left" w:pos="1120"/>
+          <w:tab w:val="left" w:pos="1680"/>
+          <w:tab w:val="left" w:pos="2240"/>
+          <w:tab w:val="left" w:pos="2800"/>
+          <w:tab w:val="left" w:pos="3360"/>
+          <w:tab w:val="left" w:pos="3920"/>
+          <w:tab w:val="left" w:pos="4480"/>
+          <w:tab w:val="left" w:pos="5040"/>
+          <w:tab w:val="left" w:pos="5600"/>
+          <w:tab w:val="left" w:pos="6160"/>
+          <w:tab w:val="left" w:pos="6720"/>
+        </w:tabs>
+        <w:autoSpaceDE w:val="0"/>
+        <w:spacing w:after="0" w:line="360" w:lineRule="auto"/>
+        <w:rPr>
+          <w:rFonts w:ascii="Trebuchet MS" w:hAnsi="Trebuchet MS" w:cs="Helvetica"/>
+          <w:color w:val="FFC000"/>
+          <w:sz w:val="20"/>
+          <w:szCs w:val="20"/>
+        </w:rPr>
+      </w:pPr>
+      <w:r>
+        <w:rPr>
+          <w:rFonts w:ascii="Trebuchet MS" w:hAnsi="Trebuchet MS" w:cs="Helvetica"/>
+          <w:b/>
+          <w:color w:val="000000"/>
+          <w:sz w:val="20"/>
+          <w:szCs w:val="20"/>
+        </w:rPr>
+        <w:t>T</w:t>
+      </w:r>
+      <w:r>
+        <w:rPr>
+          <w:rFonts w:ascii="Trebuchet MS" w:hAnsi="Trebuchet MS" w:cs="Helvetica"/>
+          <w:b/>
+          <w:color w:val="000000"/>
+          <w:sz w:val="20"/>
+          <w:szCs w:val="20"/>
+        </w:rPr>
+        <w:t>7</w:t>
+      </w:r>
+      <w:r>
+        <w:rPr>
+          <w:rFonts w:ascii="Trebuchet MS" w:hAnsi="Trebuchet MS" w:cs="Helvetica"/>
+          <w:color w:val="000000"/>
+          <w:sz w:val="20"/>
+          <w:szCs w:val="20"/>
+        </w:rPr>
+        <w:t xml:space="preserve"> - Escrita do relatório d</w:t>
+      </w:r>
+      <w:r>
+        <w:rPr>
+          <w:rFonts w:ascii="Trebuchet MS" w:hAnsi="Trebuchet MS" w:cs="Helvetica"/>
+          <w:color w:val="000000"/>
+          <w:sz w:val="20"/>
+          <w:szCs w:val="20"/>
+        </w:rPr>
+        <w:t>o</w:t>
+      </w:r>
+      <w:r>
+        <w:rPr>
+          <w:rFonts w:ascii="Trebuchet MS" w:hAnsi="Trebuchet MS" w:cs="Helvetica"/>
+          <w:color w:val="000000"/>
+          <w:sz w:val="20"/>
+          <w:szCs w:val="20"/>
+        </w:rPr>
+        <w:t xml:space="preserve"> projeto</w:t>
       </w:r>
       <w:r>
         <w:rPr>
@@ -3374,6 +4080,210 @@
         <w:autoSpaceDE w:val="0"/>
         <w:spacing w:after="0" w:line="360" w:lineRule="auto"/>
         <w:rPr>
+          <w:rFonts w:ascii="Trebuchet MS" w:eastAsia="Times" w:hAnsi="Trebuchet MS" w:cs="Times"/>
+          <w:color w:val="000000"/>
+          <w:sz w:val="20"/>
+          <w:szCs w:val="20"/>
+        </w:rPr>
+      </w:pPr>
+      <w:r>
+        <w:rPr>
+          <w:rFonts w:ascii="Trebuchet MS" w:hAnsi="Trebuchet MS" w:cs="Helvetica"/>
+          <w:b/>
+          <w:color w:val="000000"/>
+          <w:sz w:val="20"/>
+          <w:szCs w:val="20"/>
+        </w:rPr>
+        <w:t>T</w:t>
+      </w:r>
+      <w:r>
+        <w:rPr>
+          <w:rFonts w:ascii="Trebuchet MS" w:hAnsi="Trebuchet MS" w:cs="Helvetica"/>
+          <w:b/>
+          <w:color w:val="000000"/>
+          <w:sz w:val="20"/>
+          <w:szCs w:val="20"/>
+        </w:rPr>
+        <w:t>8</w:t>
+      </w:r>
+      <w:r>
+        <w:rPr>
+          <w:rFonts w:ascii="Trebuchet MS" w:hAnsi="Trebuchet MS" w:cs="Helvetica"/>
+          <w:color w:val="000000"/>
+          <w:sz w:val="20"/>
+          <w:szCs w:val="20"/>
+        </w:rPr>
+        <w:t xml:space="preserve"> </w:t>
+      </w:r>
+      <w:r>
+        <w:rPr>
+          <w:rFonts w:ascii="Trebuchet MS" w:hAnsi="Trebuchet MS" w:cs="Helvetica"/>
+          <w:color w:val="000000"/>
+          <w:sz w:val="20"/>
+          <w:szCs w:val="20"/>
+        </w:rPr>
+        <w:t>–</w:t>
+      </w:r>
+      <w:r>
+        <w:rPr>
+          <w:rFonts w:ascii="Trebuchet MS" w:hAnsi="Trebuchet MS" w:cs="Helvetica"/>
+          <w:color w:val="000000"/>
+          <w:sz w:val="20"/>
+          <w:szCs w:val="20"/>
+        </w:rPr>
+        <w:t xml:space="preserve"> </w:t>
+      </w:r>
+      <w:r>
+        <w:rPr>
+          <w:rFonts w:ascii="Trebuchet MS" w:hAnsi="Trebuchet MS" w:cs="Helvetica"/>
+          <w:color w:val="000000"/>
+          <w:sz w:val="20"/>
+          <w:szCs w:val="20"/>
+        </w:rPr>
+        <w:t xml:space="preserve">Entrega do Projeto - </w:t>
+      </w:r>
+      <w:r>
+        <w:rPr>
+          <w:rFonts w:ascii="Trebuchet MS" w:hAnsi="Trebuchet MS" w:cs="Helvetica"/>
+          <w:color w:val="00B050"/>
+          <w:sz w:val="20"/>
+          <w:szCs w:val="20"/>
+        </w:rPr>
+        <w:t>1 Semana</w:t>
+      </w:r>
+    </w:p>
+    <w:p>
+      <w:pPr>
+        <w:widowControl w:val="0"/>
+        <w:tabs>
+          <w:tab w:val="left" w:pos="560"/>
+          <w:tab w:val="left" w:pos="1120"/>
+          <w:tab w:val="left" w:pos="1680"/>
+          <w:tab w:val="left" w:pos="2240"/>
+          <w:tab w:val="left" w:pos="2800"/>
+          <w:tab w:val="left" w:pos="3360"/>
+          <w:tab w:val="left" w:pos="3920"/>
+          <w:tab w:val="left" w:pos="4480"/>
+          <w:tab w:val="left" w:pos="5040"/>
+          <w:tab w:val="left" w:pos="5600"/>
+          <w:tab w:val="left" w:pos="6160"/>
+          <w:tab w:val="left" w:pos="6720"/>
+        </w:tabs>
+        <w:autoSpaceDE w:val="0"/>
+        <w:spacing w:after="0" w:line="360" w:lineRule="auto"/>
+        <w:rPr>
+          <w:rFonts w:ascii="Trebuchet MS" w:hAnsi="Trebuchet MS" w:cs="Helvetica"/>
+          <w:color w:val="FFC000"/>
+          <w:sz w:val="20"/>
+          <w:szCs w:val="20"/>
+        </w:rPr>
+      </w:pPr>
+      <w:r>
+        <w:rPr>
+          <w:rFonts w:ascii="Trebuchet MS" w:hAnsi="Trebuchet MS" w:cs="Helvetica"/>
+          <w:noProof/>
+          <w:color w:val="FFC000"/>
+          <w:sz w:val="20"/>
+          <w:szCs w:val="20"/>
+        </w:rPr>
+        <w:drawing>
+          <wp:anchor distT="0" distB="0" distL="114300" distR="114300" simplePos="0" relativeHeight="251658240" behindDoc="0" locked="0" layoutInCell="1" allowOverlap="1" wp14:anchorId="0888E92A" wp14:editId="4AAA2B2F">
+            <wp:simplePos x="0" y="0"/>
+            <wp:positionH relativeFrom="page">
+              <wp:align>center</wp:align>
+            </wp:positionH>
+            <wp:positionV relativeFrom="margin">
+              <wp:posOffset>2544445</wp:posOffset>
+            </wp:positionV>
+            <wp:extent cx="6920865" cy="1722120"/>
+            <wp:effectExtent l="0" t="0" r="0" b="0"/>
+            <wp:wrapSquare wrapText="bothSides"/>
+            <wp:docPr id="3" name="Imagem 3"/>
+            <wp:cNvGraphicFramePr>
+              <a:graphicFrameLocks xmlns:a="http://schemas.openxmlformats.org/drawingml/2006/main" noChangeAspect="1"/>
+            </wp:cNvGraphicFramePr>
+            <a:graphic xmlns:a="http://schemas.openxmlformats.org/drawingml/2006/main">
+              <a:graphicData uri="http://schemas.openxmlformats.org/drawingml/2006/picture">
+                <pic:pic xmlns:pic="http://schemas.openxmlformats.org/drawingml/2006/picture">
+                  <pic:nvPicPr>
+                    <pic:cNvPr id="1" name=""/>
+                    <pic:cNvPicPr/>
+                  </pic:nvPicPr>
+                  <pic:blipFill>
+                    <a:blip r:embed="rId10"/>
+                    <a:stretch>
+                      <a:fillRect/>
+                    </a:stretch>
+                  </pic:blipFill>
+                  <pic:spPr>
+                    <a:xfrm>
+                      <a:off x="0" y="0"/>
+                      <a:ext cx="6920865" cy="1722120"/>
+                    </a:xfrm>
+                    <a:prstGeom prst="rect">
+                      <a:avLst/>
+                    </a:prstGeom>
+                  </pic:spPr>
+                </pic:pic>
+              </a:graphicData>
+            </a:graphic>
+            <wp14:sizeRelH relativeFrom="margin">
+              <wp14:pctWidth>0</wp14:pctWidth>
+            </wp14:sizeRelH>
+            <wp14:sizeRelV relativeFrom="margin">
+              <wp14:pctHeight>0</wp14:pctHeight>
+            </wp14:sizeRelV>
+          </wp:anchor>
+        </w:drawing>
+      </w:r>
+    </w:p>
+    <w:p>
+      <w:pPr>
+        <w:widowControl w:val="0"/>
+        <w:tabs>
+          <w:tab w:val="left" w:pos="560"/>
+          <w:tab w:val="left" w:pos="1120"/>
+          <w:tab w:val="left" w:pos="1680"/>
+          <w:tab w:val="left" w:pos="2240"/>
+          <w:tab w:val="left" w:pos="2800"/>
+          <w:tab w:val="left" w:pos="3360"/>
+          <w:tab w:val="left" w:pos="3920"/>
+          <w:tab w:val="left" w:pos="4480"/>
+          <w:tab w:val="left" w:pos="5040"/>
+          <w:tab w:val="left" w:pos="5600"/>
+          <w:tab w:val="left" w:pos="6160"/>
+          <w:tab w:val="left" w:pos="6720"/>
+        </w:tabs>
+        <w:autoSpaceDE w:val="0"/>
+        <w:spacing w:after="0" w:line="360" w:lineRule="auto"/>
+        <w:rPr>
+          <w:rFonts w:ascii="Trebuchet MS" w:hAnsi="Trebuchet MS" w:cs="Helvetica"/>
+          <w:color w:val="000000"/>
+          <w:sz w:val="20"/>
+          <w:szCs w:val="20"/>
+        </w:rPr>
+      </w:pPr>
+    </w:p>
+    <w:p>
+      <w:pPr>
+        <w:widowControl w:val="0"/>
+        <w:tabs>
+          <w:tab w:val="left" w:pos="560"/>
+          <w:tab w:val="left" w:pos="1120"/>
+          <w:tab w:val="left" w:pos="1680"/>
+          <w:tab w:val="left" w:pos="2240"/>
+          <w:tab w:val="left" w:pos="2800"/>
+          <w:tab w:val="left" w:pos="3360"/>
+          <w:tab w:val="left" w:pos="3920"/>
+          <w:tab w:val="left" w:pos="4480"/>
+          <w:tab w:val="left" w:pos="5040"/>
+          <w:tab w:val="left" w:pos="5600"/>
+          <w:tab w:val="left" w:pos="6160"/>
+          <w:tab w:val="left" w:pos="6720"/>
+        </w:tabs>
+        <w:autoSpaceDE w:val="0"/>
+        <w:spacing w:after="0" w:line="360" w:lineRule="auto"/>
+        <w:rPr>
           <w:rFonts w:ascii="Trebuchet MS" w:hAnsi="Trebuchet MS" w:cs="Helvetica"/>
           <w:color w:val="000000"/>
           <w:sz w:val="20"/>
@@ -3606,95 +4516,13 @@
         </w:rPr>
       </w:pPr>
     </w:p>
-    <w:p>
-      <w:pPr>
-        <w:widowControl w:val="0"/>
-        <w:tabs>
-          <w:tab w:val="left" w:pos="560"/>
-          <w:tab w:val="left" w:pos="1120"/>
-          <w:tab w:val="left" w:pos="1680"/>
-          <w:tab w:val="left" w:pos="2240"/>
-          <w:tab w:val="left" w:pos="2800"/>
-          <w:tab w:val="left" w:pos="3360"/>
-          <w:tab w:val="left" w:pos="3920"/>
-          <w:tab w:val="left" w:pos="4480"/>
-          <w:tab w:val="left" w:pos="5040"/>
-          <w:tab w:val="left" w:pos="5600"/>
-          <w:tab w:val="left" w:pos="6160"/>
-          <w:tab w:val="left" w:pos="6720"/>
-        </w:tabs>
-        <w:autoSpaceDE w:val="0"/>
-        <w:spacing w:after="0" w:line="360" w:lineRule="auto"/>
-        <w:rPr>
-          <w:rFonts w:ascii="Trebuchet MS" w:hAnsi="Trebuchet MS" w:cs="Helvetica"/>
-          <w:color w:val="000000"/>
-          <w:sz w:val="20"/>
-          <w:szCs w:val="20"/>
-          <w:lang w:val="en-US"/>
-        </w:rPr>
-      </w:pPr>
-    </w:p>
-    <w:p>
-      <w:pPr>
-        <w:widowControl w:val="0"/>
-        <w:tabs>
-          <w:tab w:val="left" w:pos="560"/>
-          <w:tab w:val="left" w:pos="1120"/>
-          <w:tab w:val="left" w:pos="1680"/>
-          <w:tab w:val="left" w:pos="2240"/>
-          <w:tab w:val="left" w:pos="2800"/>
-          <w:tab w:val="left" w:pos="3360"/>
-          <w:tab w:val="left" w:pos="3920"/>
-          <w:tab w:val="left" w:pos="4480"/>
-          <w:tab w:val="left" w:pos="5040"/>
-          <w:tab w:val="left" w:pos="5600"/>
-          <w:tab w:val="left" w:pos="6160"/>
-          <w:tab w:val="left" w:pos="6720"/>
-        </w:tabs>
-        <w:autoSpaceDE w:val="0"/>
-        <w:spacing w:after="0" w:line="360" w:lineRule="auto"/>
-        <w:rPr>
-          <w:rFonts w:ascii="Trebuchet MS" w:hAnsi="Trebuchet MS" w:cs="Helvetica"/>
-          <w:color w:val="000000"/>
-          <w:sz w:val="20"/>
-          <w:szCs w:val="20"/>
-          <w:lang w:val="en-US"/>
-        </w:rPr>
-      </w:pPr>
-    </w:p>
-    <w:p>
-      <w:pPr>
-        <w:widowControl w:val="0"/>
-        <w:tabs>
-          <w:tab w:val="left" w:pos="560"/>
-          <w:tab w:val="left" w:pos="1120"/>
-          <w:tab w:val="left" w:pos="1680"/>
-          <w:tab w:val="left" w:pos="2240"/>
-          <w:tab w:val="left" w:pos="2800"/>
-          <w:tab w:val="left" w:pos="3360"/>
-          <w:tab w:val="left" w:pos="3920"/>
-          <w:tab w:val="left" w:pos="4480"/>
-          <w:tab w:val="left" w:pos="5040"/>
-          <w:tab w:val="left" w:pos="5600"/>
-          <w:tab w:val="left" w:pos="6160"/>
-          <w:tab w:val="left" w:pos="6720"/>
-        </w:tabs>
-        <w:autoSpaceDE w:val="0"/>
-        <w:spacing w:after="0" w:line="360" w:lineRule="auto"/>
-        <w:rPr>
-          <w:rFonts w:ascii="Trebuchet MS" w:hAnsi="Trebuchet MS" w:cs="Helvetica"/>
-          <w:color w:val="000000"/>
-          <w:sz w:val="20"/>
-          <w:szCs w:val="20"/>
-          <w:lang w:val="en-US"/>
-        </w:rPr>
-      </w:pPr>
-    </w:p>
     <w:sectPr>
-      <w:footerReference w:type="default" r:id="rId8"/>
+      <w:headerReference w:type="default" r:id="rId11"/>
+      <w:footerReference w:type="default" r:id="rId12"/>
       <w:pgSz w:w="11906" w:h="16838"/>
       <w:pgMar w:top="709" w:right="2550" w:bottom="1701" w:left="2410" w:header="720" w:footer="1436" w:gutter="0"/>
       <w:cols w:space="720"/>
+      <w:titlePg/>
       <w:docGrid w:linePitch="360"/>
     </w:sectPr>
   </w:body>
@@ -3932,6 +4760,95 @@
     </w:p>
   </w:footnote>
 </w:footnotes>
+</file>
+
+<file path=word/header1.xml><?xml version="1.0" encoding="utf-8"?>
+<w:hdr xmlns:wpc="http://schemas.microsoft.com/office/word/2010/wordprocessingCanvas" xmlns:cx="http://schemas.microsoft.com/office/drawing/2014/chartex" xmlns:cx1="http://schemas.microsoft.com/office/drawing/2015/9/8/chartex" xmlns:cx2="http://schemas.microsoft.com/office/drawing/2015/10/21/chartex" xmlns:cx3="http://schemas.microsoft.com/office/drawing/2016/5/9/chartex" xmlns:cx4="http://schemas.microsoft.com/office/drawing/2016/5/10/chartex" xmlns:cx5="http://schemas.microsoft.com/office/drawing/2016/5/11/chartex" xmlns:cx6="http://schemas.microsoft.com/office/drawing/2016/5/12/chartex" xmlns:cx7="http://schemas.microsoft.com/office/drawing/2016/5/13/chartex" xmlns:cx8="http://schemas.microsoft.com/office/drawing/2016/5/14/chartex" xmlns:mc="http://schemas.openxmlformats.org/markup-compatibility/2006" xmlns:aink="http://schemas.microsoft.com/office/drawing/2016/ink" xmlns:am3d="http://schemas.microsoft.com/office/drawing/2017/model3d" xmlns:o="urn:schemas-microsoft-com:office:office" xmlns:r="http://schemas.openxmlformats.org/officeDocument/2006/relationships" xmlns:m="http://schemas.openxmlformats.org/officeDocument/2006/math" xmlns:v="urn:schemas-microsoft-com:vml" xmlns:wp14="http://schemas.microsoft.com/office/word/2010/wordprocessingDrawing" xmlns:wp="http://schemas.openxmlformats.org/drawingml/2006/wordprocessingDrawing" xmlns:w10="urn:schemas-microsoft-com:office:word" xmlns:w="http://schemas.openxmlformats.org/wordprocessingml/2006/main" xmlns:w14="http://schemas.microsoft.com/office/word/2010/wordml" xmlns:w15="http://schemas.microsoft.com/office/word/2012/wordml" xmlns:w16cex="http://schemas.microsoft.com/office/word/2018/wordml/cex" xmlns:w16cid="http://schemas.microsoft.com/office/word/2016/wordml/cid" xmlns:w16="http://schemas.microsoft.com/office/word/2018/wordml" xmlns:w16sdtdh="http://schemas.microsoft.com/office/word/2020/wordml/sdtdatahash" xmlns:w16se="http://schemas.microsoft.com/office/word/2015/wordml/symex" xmlns:wpg="http://schemas.microsoft.com/office/word/2010/wordprocessingGroup" xmlns:wpi="http://schemas.microsoft.com/office/word/2010/wordprocessingInk" xmlns:wne="http://schemas.microsoft.com/office/word/2006/wordml" xmlns:wps="http://schemas.microsoft.com/office/word/2010/wordprocessingShape" mc:Ignorable="w14 w15 w16se w16cid w16 w16cex w16sdtdh wp14">
+  <w:p>
+    <w:pPr>
+      <w:pStyle w:val="Cabealho"/>
+    </w:pPr>
+    <w:r>
+      <w:drawing>
+        <wp:anchor distT="0" distB="0" distL="114300" distR="114300" simplePos="0" relativeHeight="251658752" behindDoc="0" locked="0" layoutInCell="1" allowOverlap="1" wp14:anchorId="74A8EDAD" wp14:editId="13E1E2AC">
+          <wp:simplePos x="0" y="0"/>
+          <wp:positionH relativeFrom="leftMargin">
+            <wp:posOffset>269240</wp:posOffset>
+          </wp:positionH>
+          <wp:positionV relativeFrom="topMargin">
+            <wp:posOffset>186055</wp:posOffset>
+          </wp:positionV>
+          <wp:extent cx="1348740" cy="289560"/>
+          <wp:effectExtent l="0" t="0" r="3810" b="0"/>
+          <wp:wrapSquare wrapText="bothSides"/>
+          <wp:docPr id="9" name="Picture 2" descr="Logo_IPLeiriaCRV.pdf">
+            <a:extLst xmlns:a="http://schemas.openxmlformats.org/drawingml/2006/main">
+              <a:ext uri="{FF2B5EF4-FFF2-40B4-BE49-F238E27FC236}">
+                <a16:creationId xmlns:a16="http://schemas.microsoft.com/office/drawing/2014/main" id="{E0C814DF-1AFE-4CC6-9BA5-EE1893DC18B2}"/>
+              </a:ext>
+            </a:extLst>
+          </wp:docPr>
+          <wp:cNvGraphicFramePr/>
+          <a:graphic xmlns:a="http://schemas.openxmlformats.org/drawingml/2006/main">
+            <a:graphicData uri="http://schemas.openxmlformats.org/drawingml/2006/picture">
+              <pic:pic xmlns:pic="http://schemas.openxmlformats.org/drawingml/2006/picture">
+                <pic:nvPicPr>
+                  <pic:cNvPr id="9" name="Picture 2" descr="Logo_IPLeiriaCRV.pdf">
+                    <a:extLst>
+                      <a:ext uri="{FF2B5EF4-FFF2-40B4-BE49-F238E27FC236}">
+                        <a16:creationId xmlns:a16="http://schemas.microsoft.com/office/drawing/2014/main" id="{E0C814DF-1AFE-4CC6-9BA5-EE1893DC18B2}"/>
+                      </a:ext>
+                    </a:extLst>
+                  </pic:cNvPr>
+                  <pic:cNvPicPr/>
+                </pic:nvPicPr>
+                <pic:blipFill>
+                  <a:blip r:embed="rId1">
+                    <a:duotone>
+                      <a:prstClr val="black"/>
+                      <a:schemeClr val="accent1">
+                        <a:tint val="45000"/>
+                        <a:satMod val="400000"/>
+                      </a:schemeClr>
+                    </a:duotone>
+                    <a:extLst>
+                      <a:ext uri="{28A0092B-C50C-407E-A947-70E740481C1C}">
+                        <a14:useLocalDpi xmlns:a14="http://schemas.microsoft.com/office/drawing/2010/main" val="0"/>
+                      </a:ext>
+                    </a:extLst>
+                  </a:blip>
+                  <a:srcRect/>
+                  <a:stretch>
+                    <a:fillRect/>
+                  </a:stretch>
+                </pic:blipFill>
+                <pic:spPr bwMode="auto">
+                  <a:xfrm>
+                    <a:off x="0" y="0"/>
+                    <a:ext cx="1348740" cy="289560"/>
+                  </a:xfrm>
+                  <a:prstGeom prst="rect">
+                    <a:avLst/>
+                  </a:prstGeom>
+                  <a:noFill/>
+                  <a:ln>
+                    <a:noFill/>
+                  </a:ln>
+                </pic:spPr>
+              </pic:pic>
+            </a:graphicData>
+          </a:graphic>
+          <wp14:sizeRelH relativeFrom="margin">
+            <wp14:pctWidth>0</wp14:pctWidth>
+          </wp14:sizeRelH>
+          <wp14:sizeRelV relativeFrom="margin">
+            <wp14:pctHeight>0</wp14:pctHeight>
+          </wp14:sizeRelV>
+        </wp:anchor>
+      </w:drawing>
+    </w:r>
+  </w:p>
+</w:hdr>
 </file>
 
 <file path=word/numbering.xml><?xml version="1.0" encoding="utf-8"?>
@@ -4847,7 +5764,6 @@
   <w:style w:type="character" w:default="1" w:styleId="Tipodeletrapredefinidodopargrafo">
     <w:name w:val="Default Paragraph Font"/>
     <w:uiPriority w:val="1"/>
-    <w:semiHidden/>
     <w:unhideWhenUsed/>
   </w:style>
   <w:style w:type="table" w:default="1" w:styleId="Tabelanormal">
@@ -5378,4 +6294,16 @@
     </a:ext>
   </a:extLst>
 </a:theme>
+</file>
+
+<file path=customXml/item1.xml><?xml version="1.0" encoding="utf-8"?>
+<b:Sources xmlns:b="http://schemas.openxmlformats.org/officeDocument/2006/bibliography" xmlns="http://schemas.openxmlformats.org/officeDocument/2006/bibliography" SelectedStyle="\APASixthEditionOfficeOnline.xsl" StyleName="APA" Version="6"/>
+</file>
+
+<file path=customXml/itemProps1.xml><?xml version="1.0" encoding="utf-8"?>
+<ds:datastoreItem xmlns:ds="http://schemas.openxmlformats.org/officeDocument/2006/customXml" ds:itemID="{5C1D32B7-87FA-4301-9F88-38256B5FB284}">
+  <ds:schemaRefs>
+    <ds:schemaRef ds:uri="http://schemas.openxmlformats.org/officeDocument/2006/bibliography"/>
+  </ds:schemaRefs>
+</ds:datastoreItem>
 </file>
</xml_diff>